<commit_message>
Final version .doc test rapport
Laatste versie, klaar voor inlevering
</commit_message>
<xml_diff>
--- a/Documentatie/testdocument domotica.docx
+++ b/Documentatie/testdocument domotica.docx
@@ -715,17 +715,32 @@
       <w:pPr>
         <w:pStyle w:val="Heading1"/>
         <w:ind w:left="502"/>
+        <w:rPr>
+          <w:lang w:val="en-US"/>
+        </w:rPr>
       </w:pPr>
       <w:r>
+        <w:rPr>
+          <w:lang w:val="en-US"/>
+        </w:rPr>
         <w:t>Test</w:t>
       </w:r>
       <w:r>
+        <w:rPr>
+          <w:lang w:val="en-US"/>
+        </w:rPr>
         <w:t xml:space="preserve"> </w:t>
       </w:r>
       <w:r>
+        <w:rPr>
+          <w:lang w:val="en-US"/>
+        </w:rPr>
         <w:t>plan</w:t>
       </w:r>
       <w:r>
+        <w:rPr>
+          <w:lang w:val="en-US"/>
+        </w:rPr>
         <w:t xml:space="preserve">: </w:t>
       </w:r>
     </w:p>
@@ -761,6 +776,9 @@
       <w:r>
         <w:t>En werkend embedded systeem met samenwerkende app</w:t>
       </w:r>
+      <w:r>
+        <w:t xml:space="preserve"> (de verbinding)</w:t>
+      </w:r>
     </w:p>
     <w:p>
       <w:pPr>
@@ -772,6 +790,9 @@
       </w:pPr>
       <w:r>
         <w:t>Aansturing van klik-aan-klik-uit system via de app</w:t>
+      </w:r>
+      <w:r>
+        <w:t xml:space="preserve"> (doormiddel van RF)</w:t>
       </w:r>
     </w:p>
     <w:p>
@@ -837,7 +858,75 @@
         </w:numPr>
       </w:pPr>
       <w:r>
+        <w:t>De verbinding tussen de app en de Arduino via sockets</w:t>
+      </w:r>
+    </w:p>
+    <w:p>
+      <w:pPr>
+        <w:pStyle w:val="NoSpacing"/>
+        <w:numPr>
+          <w:ilvl w:val="0"/>
+          <w:numId w:val="33"/>
+        </w:numPr>
+      </w:pPr>
+      <w:r>
         <w:t>Het kunnen lezen van de waarden van gebruikte sensors</w:t>
+      </w:r>
+    </w:p>
+    <w:p>
+      <w:pPr>
+        <w:pStyle w:val="NoSpacing"/>
+        <w:numPr>
+          <w:ilvl w:val="0"/>
+          <w:numId w:val="33"/>
+        </w:numPr>
+      </w:pPr>
+      <w:r>
+        <w:t>De afstandssensor voor het gebruik bij de EDS (</w:t>
+      </w:r>
+      <w:proofErr w:type="spellStart"/>
+      <w:r>
+        <w:t>Early</w:t>
+      </w:r>
+      <w:proofErr w:type="spellEnd"/>
+      <w:r>
+        <w:t xml:space="preserve"> </w:t>
+      </w:r>
+      <w:proofErr w:type="spellStart"/>
+      <w:r>
+        <w:t>Detection</w:t>
+      </w:r>
+      <w:proofErr w:type="spellEnd"/>
+      <w:r>
+        <w:t xml:space="preserve"> System)</w:t>
+      </w:r>
+    </w:p>
+    <w:p>
+      <w:pPr>
+        <w:pStyle w:val="NoSpacing"/>
+        <w:numPr>
+          <w:ilvl w:val="0"/>
+          <w:numId w:val="33"/>
+        </w:numPr>
+      </w:pPr>
+      <w:r>
+        <w:t>De flamesensor (</w:t>
+      </w:r>
+      <w:proofErr w:type="spellStart"/>
+      <w:r>
+        <w:t>cooking</w:t>
+      </w:r>
+      <w:proofErr w:type="spellEnd"/>
+      <w:r>
+        <w:t xml:space="preserve"> </w:t>
+      </w:r>
+      <w:proofErr w:type="spellStart"/>
+      <w:r>
+        <w:t>detection</w:t>
+      </w:r>
+      <w:proofErr w:type="spellEnd"/>
+      <w:r>
+        <w:t>)</w:t>
       </w:r>
     </w:p>
     <w:p>
@@ -1242,14 +1331,6 @@
           <w:lang w:val="en-US"/>
         </w:rPr>
         <w:tab/>
-      </w:r>
-      <w:r>
-        <w:rPr>
-          <w:b/>
-          <w:sz w:val="28"/>
-          <w:szCs w:val="28"/>
-          <w:lang w:val="en-US"/>
-        </w:rPr>
         <w:t xml:space="preserve">     </w:t>
       </w:r>
       <w:proofErr w:type="spellStart"/>
@@ -1298,10 +1379,7 @@
     <w:p>
       <w:pPr>
         <w:pStyle w:val="ListParagraph"/>
-        <w:numPr>
-          <w:ilvl w:val="0"/>
-          <w:numId w:val="5"/>
-        </w:numPr>
+        <w:ind w:left="502"/>
         <w:rPr>
           <w:b/>
           <w:color w:val="1F497D" w:themeColor="text2"/>
@@ -1369,57 +1447,11 @@
         <w:rPr>
           <w:b/>
           <w:color w:val="1F497D" w:themeColor="text2"/>
-          <w:sz w:val="32"/>
-          <w:szCs w:val="32"/>
-          <w:lang w:val="en-US"/>
-        </w:rPr>
-      </w:pPr>
-    </w:p>
-    <w:p>
-      <w:pPr>
-        <w:pStyle w:val="ListParagraph"/>
-        <w:ind w:left="502"/>
-        <w:rPr>
-          <w:b/>
-          <w:color w:val="1F497D" w:themeColor="text2"/>
-          <w:sz w:val="32"/>
-          <w:szCs w:val="32"/>
-          <w:lang w:val="en-US"/>
-        </w:rPr>
-      </w:pPr>
-    </w:p>
-    <w:p>
-      <w:pPr>
-        <w:pStyle w:val="ListParagraph"/>
-        <w:ind w:left="502"/>
-        <w:rPr>
-          <w:b/>
-          <w:color w:val="1F497D" w:themeColor="text2"/>
           <w:sz w:val="28"/>
           <w:szCs w:val="28"/>
           <w:lang w:val="en-US"/>
         </w:rPr>
       </w:pPr>
-      <w:r>
-        <w:rPr>
-          <w:b/>
-          <w:color w:val="1F497D" w:themeColor="text2"/>
-          <w:sz w:val="28"/>
-          <w:szCs w:val="28"/>
-          <w:lang w:val="en-US"/>
-        </w:rPr>
-        <w:t>Test case:</w:t>
-      </w:r>
-      <w:r>
-        <w:rPr>
-          <w:b/>
-          <w:color w:val="1F497D" w:themeColor="text2"/>
-          <w:sz w:val="28"/>
-          <w:szCs w:val="28"/>
-          <w:lang w:val="en-US"/>
-        </w:rPr>
-        <w:t xml:space="preserve"> </w:t>
-      </w:r>
     </w:p>
     <w:tbl>
       <w:tblPr>
@@ -1429,8 +1461,8 @@
         <w:tblLook w:val="04A0" w:firstRow="1" w:lastRow="0" w:firstColumn="1" w:lastColumn="0" w:noHBand="0" w:noVBand="1"/>
       </w:tblPr>
       <w:tblGrid>
-        <w:gridCol w:w="2515"/>
-        <w:gridCol w:w="6547"/>
+        <w:gridCol w:w="2332"/>
+        <w:gridCol w:w="6730"/>
       </w:tblGrid>
       <w:tr>
         <w:trPr>
@@ -1439,7 +1471,7 @@
         <w:tc>
           <w:tcPr>
             <w:cnfStyle w:val="001000000000" w:firstRow="0" w:lastRow="0" w:firstColumn="1" w:lastColumn="0" w:oddVBand="0" w:evenVBand="0" w:oddHBand="0" w:evenHBand="0" w:firstRowFirstColumn="0" w:firstRowLastColumn="0" w:lastRowFirstColumn="0" w:lastRowLastColumn="0"/>
-            <w:tcW w:w="2515" w:type="dxa"/>
+            <w:tcW w:w="2332" w:type="dxa"/>
           </w:tcPr>
           <w:p>
             <w:pPr>
@@ -1463,7 +1495,7 @@
         </w:tc>
         <w:tc>
           <w:tcPr>
-            <w:tcW w:w="6547" w:type="dxa"/>
+            <w:tcW w:w="6730" w:type="dxa"/>
           </w:tcPr>
           <w:p>
             <w:pPr>
@@ -1491,7 +1523,7 @@
         <w:tc>
           <w:tcPr>
             <w:cnfStyle w:val="001000000000" w:firstRow="0" w:lastRow="0" w:firstColumn="1" w:lastColumn="0" w:oddVBand="0" w:evenVBand="0" w:oddHBand="0" w:evenHBand="0" w:firstRowFirstColumn="0" w:firstRowLastColumn="0" w:lastRowFirstColumn="0" w:lastRowLastColumn="0"/>
-            <w:tcW w:w="2515" w:type="dxa"/>
+            <w:tcW w:w="2332" w:type="dxa"/>
           </w:tcPr>
           <w:p>
             <w:pPr>
@@ -1515,7 +1547,107 @@
         </w:tc>
         <w:tc>
           <w:tcPr>
-            <w:tcW w:w="6547" w:type="dxa"/>
+            <w:tcW w:w="6730" w:type="dxa"/>
+          </w:tcPr>
+          <w:p>
+            <w:pPr>
+              <w:pStyle w:val="ListParagraph"/>
+              <w:ind w:left="0"/>
+              <w:cnfStyle w:val="000000000000" w:firstRow="0" w:lastRow="0" w:firstColumn="0" w:lastColumn="0" w:oddVBand="0" w:evenVBand="0" w:oddHBand="0" w:evenHBand="0" w:firstRowFirstColumn="0" w:firstRowLastColumn="0" w:lastRowFirstColumn="0" w:lastRowLastColumn="0"/>
+              <w:rPr>
+                <w:rFonts w:asciiTheme="minorHAnsi" w:hAnsiTheme="minorHAnsi" w:cstheme="minorHAnsi"/>
+                <w:sz w:val="26"/>
+                <w:szCs w:val="26"/>
+              </w:rPr>
+            </w:pPr>
+            <w:r>
+              <w:rPr>
+                <w:rFonts w:asciiTheme="minorHAnsi" w:hAnsiTheme="minorHAnsi" w:cstheme="minorHAnsi"/>
+                <w:sz w:val="26"/>
+                <w:szCs w:val="26"/>
+              </w:rPr>
+              <w:t>Een werkende verbi</w:t>
+            </w:r>
+            <w:r>
+              <w:rPr>
+                <w:rFonts w:asciiTheme="minorHAnsi" w:hAnsiTheme="minorHAnsi" w:cstheme="minorHAnsi"/>
+                <w:sz w:val="26"/>
+                <w:szCs w:val="26"/>
+              </w:rPr>
+              <w:t>n</w:t>
+            </w:r>
+            <w:r>
+              <w:rPr>
+                <w:rFonts w:asciiTheme="minorHAnsi" w:hAnsiTheme="minorHAnsi" w:cstheme="minorHAnsi"/>
+                <w:sz w:val="26"/>
+                <w:szCs w:val="26"/>
+              </w:rPr>
+              <w:t>ding van</w:t>
+            </w:r>
+            <w:r>
+              <w:rPr>
+                <w:rFonts w:asciiTheme="minorHAnsi" w:hAnsiTheme="minorHAnsi" w:cstheme="minorHAnsi"/>
+                <w:sz w:val="26"/>
+                <w:szCs w:val="26"/>
+              </w:rPr>
+              <w:t>af de</w:t>
+            </w:r>
+            <w:r>
+              <w:rPr>
+                <w:rFonts w:asciiTheme="minorHAnsi" w:hAnsiTheme="minorHAnsi" w:cstheme="minorHAnsi"/>
+                <w:sz w:val="26"/>
+                <w:szCs w:val="26"/>
+              </w:rPr>
+              <w:t xml:space="preserve"> app to</w:t>
+            </w:r>
+            <w:r>
+              <w:rPr>
+                <w:rFonts w:asciiTheme="minorHAnsi" w:hAnsiTheme="minorHAnsi" w:cstheme="minorHAnsi"/>
+                <w:sz w:val="26"/>
+                <w:szCs w:val="26"/>
+              </w:rPr>
+              <w:t>t de</w:t>
+            </w:r>
+            <w:r>
+              <w:rPr>
+                <w:rFonts w:asciiTheme="minorHAnsi" w:hAnsiTheme="minorHAnsi" w:cstheme="minorHAnsi"/>
+                <w:sz w:val="26"/>
+                <w:szCs w:val="26"/>
+              </w:rPr>
+              <w:t xml:space="preserve"> Arduino server</w:t>
+            </w:r>
+          </w:p>
+        </w:tc>
+      </w:tr>
+      <w:tr>
+        <w:tc>
+          <w:tcPr>
+            <w:cnfStyle w:val="001000000000" w:firstRow="0" w:lastRow="0" w:firstColumn="1" w:lastColumn="0" w:oddVBand="0" w:evenVBand="0" w:oddHBand="0" w:evenHBand="0" w:firstRowFirstColumn="0" w:firstRowLastColumn="0" w:lastRowFirstColumn="0" w:lastRowLastColumn="0"/>
+            <w:tcW w:w="2332" w:type="dxa"/>
+          </w:tcPr>
+          <w:p>
+            <w:pPr>
+              <w:pStyle w:val="ListParagraph"/>
+              <w:ind w:left="0"/>
+              <w:rPr>
+                <w:sz w:val="28"/>
+                <w:szCs w:val="28"/>
+                <w:lang w:val="en-US"/>
+              </w:rPr>
+            </w:pPr>
+            <w:r>
+              <w:rPr>
+                <w:sz w:val="28"/>
+                <w:szCs w:val="28"/>
+                <w:lang w:val="en-US"/>
+              </w:rPr>
+              <w:t>Pre-Conditions</w:t>
+            </w:r>
+          </w:p>
+        </w:tc>
+        <w:tc>
+          <w:tcPr>
+            <w:tcW w:w="6730" w:type="dxa"/>
           </w:tcPr>
           <w:p>
             <w:pPr>
@@ -1529,51 +1661,55 @@
                 <w:lang w:val="en-US"/>
               </w:rPr>
             </w:pPr>
-          </w:p>
-        </w:tc>
-      </w:tr>
-      <w:tr>
-        <w:tc>
-          <w:tcPr>
-            <w:cnfStyle w:val="001000000000" w:firstRow="0" w:lastRow="0" w:firstColumn="1" w:lastColumn="0" w:oddVBand="0" w:evenVBand="0" w:oddHBand="0" w:evenHBand="0" w:firstRowFirstColumn="0" w:firstRowLastColumn="0" w:lastRowFirstColumn="0" w:lastRowLastColumn="0"/>
-            <w:tcW w:w="2515" w:type="dxa"/>
-          </w:tcPr>
-          <w:p>
-            <w:pPr>
-              <w:pStyle w:val="ListParagraph"/>
-              <w:ind w:left="0"/>
-              <w:rPr>
-                <w:sz w:val="28"/>
-                <w:szCs w:val="28"/>
-                <w:lang w:val="en-US"/>
-              </w:rPr>
-            </w:pPr>
-            <w:r>
-              <w:rPr>
-                <w:sz w:val="28"/>
-                <w:szCs w:val="28"/>
-                <w:lang w:val="en-US"/>
-              </w:rPr>
-              <w:t>Pre-Conditions</w:t>
-            </w:r>
-          </w:p>
-        </w:tc>
-        <w:tc>
-          <w:tcPr>
-            <w:tcW w:w="6547" w:type="dxa"/>
-          </w:tcPr>
-          <w:p>
-            <w:pPr>
-              <w:pStyle w:val="ListParagraph"/>
-              <w:ind w:left="0"/>
-              <w:cnfStyle w:val="000000000000" w:firstRow="0" w:lastRow="0" w:firstColumn="0" w:lastColumn="0" w:oddVBand="0" w:evenVBand="0" w:oddHBand="0" w:evenHBand="0" w:firstRowFirstColumn="0" w:firstRowLastColumn="0" w:lastRowFirstColumn="0" w:lastRowLastColumn="0"/>
+            <w:r>
               <w:rPr>
                 <w:rFonts w:asciiTheme="minorHAnsi" w:hAnsiTheme="minorHAnsi" w:cstheme="minorHAnsi"/>
                 <w:sz w:val="26"/>
                 <w:szCs w:val="26"/>
                 <w:lang w:val="en-US"/>
               </w:rPr>
-            </w:pPr>
+              <w:t xml:space="preserve">Arduino server </w:t>
+            </w:r>
+            <w:proofErr w:type="spellStart"/>
+            <w:r>
+              <w:rPr>
+                <w:rFonts w:asciiTheme="minorHAnsi" w:hAnsiTheme="minorHAnsi" w:cstheme="minorHAnsi"/>
+                <w:sz w:val="26"/>
+                <w:szCs w:val="26"/>
+                <w:lang w:val="en-US"/>
+              </w:rPr>
+              <w:t>volledig</w:t>
+            </w:r>
+            <w:proofErr w:type="spellEnd"/>
+            <w:r>
+              <w:rPr>
+                <w:rFonts w:asciiTheme="minorHAnsi" w:hAnsiTheme="minorHAnsi" w:cstheme="minorHAnsi"/>
+                <w:sz w:val="26"/>
+                <w:szCs w:val="26"/>
+                <w:lang w:val="en-US"/>
+              </w:rPr>
+              <w:t xml:space="preserve"> </w:t>
+            </w:r>
+            <w:proofErr w:type="spellStart"/>
+            <w:r>
+              <w:rPr>
+                <w:rFonts w:asciiTheme="minorHAnsi" w:hAnsiTheme="minorHAnsi" w:cstheme="minorHAnsi"/>
+                <w:sz w:val="26"/>
+                <w:szCs w:val="26"/>
+                <w:lang w:val="en-US"/>
+              </w:rPr>
+              <w:t>aangesloten</w:t>
+            </w:r>
+            <w:proofErr w:type="spellEnd"/>
+            <w:r>
+              <w:rPr>
+                <w:rFonts w:asciiTheme="minorHAnsi" w:hAnsiTheme="minorHAnsi" w:cstheme="minorHAnsi"/>
+                <w:sz w:val="26"/>
+                <w:szCs w:val="26"/>
+                <w:lang w:val="en-US"/>
+              </w:rPr>
+              <w:t xml:space="preserve">. </w:t>
+            </w:r>
           </w:p>
         </w:tc>
       </w:tr>
@@ -1581,7 +1717,7 @@
         <w:tc>
           <w:tcPr>
             <w:cnfStyle w:val="001000000000" w:firstRow="0" w:lastRow="0" w:firstColumn="1" w:lastColumn="0" w:oddVBand="0" w:evenVBand="0" w:oddHBand="0" w:evenHBand="0" w:firstRowFirstColumn="0" w:firstRowLastColumn="0" w:lastRowFirstColumn="0" w:lastRowLastColumn="0"/>
-            <w:tcW w:w="2515" w:type="dxa"/>
+            <w:tcW w:w="2332" w:type="dxa"/>
           </w:tcPr>
           <w:p>
             <w:pPr>
@@ -1605,7 +1741,7 @@
         </w:tc>
         <w:tc>
           <w:tcPr>
-            <w:tcW w:w="6547" w:type="dxa"/>
+            <w:tcW w:w="6730" w:type="dxa"/>
           </w:tcPr>
           <w:p>
             <w:pPr>
@@ -1626,6 +1762,51 @@
               </w:rPr>
               <w:t xml:space="preserve">1. </w:t>
             </w:r>
+            <w:r>
+              <w:rPr>
+                <w:rFonts w:cstheme="minorHAnsi"/>
+                <w:sz w:val="26"/>
+                <w:szCs w:val="26"/>
+                <w:lang w:val="en-US"/>
+              </w:rPr>
+              <w:t>Start de app op</w:t>
+            </w:r>
+          </w:p>
+          <w:p>
+            <w:pPr>
+              <w:cnfStyle w:val="000000000000" w:firstRow="0" w:lastRow="0" w:firstColumn="0" w:lastColumn="0" w:oddVBand="0" w:evenVBand="0" w:oddHBand="0" w:evenHBand="0" w:firstRowFirstColumn="0" w:firstRowLastColumn="0" w:lastRowFirstColumn="0" w:lastRowLastColumn="0"/>
+              <w:rPr>
+                <w:rFonts w:cstheme="minorHAnsi"/>
+                <w:sz w:val="26"/>
+                <w:szCs w:val="26"/>
+              </w:rPr>
+            </w:pPr>
+            <w:r>
+              <w:rPr>
+                <w:rFonts w:cstheme="minorHAnsi"/>
+                <w:sz w:val="26"/>
+                <w:szCs w:val="26"/>
+              </w:rPr>
+              <w:t>2. Druk op de knop ‘</w:t>
+            </w:r>
+            <w:proofErr w:type="spellStart"/>
+            <w:r>
+              <w:rPr>
+                <w:rFonts w:cstheme="minorHAnsi"/>
+                <w:sz w:val="26"/>
+                <w:szCs w:val="26"/>
+              </w:rPr>
+              <w:t>activate</w:t>
+            </w:r>
+            <w:proofErr w:type="spellEnd"/>
+            <w:r>
+              <w:rPr>
+                <w:rFonts w:cstheme="minorHAnsi"/>
+                <w:sz w:val="26"/>
+                <w:szCs w:val="26"/>
+              </w:rPr>
+              <w:t xml:space="preserve">’ </w:t>
+            </w:r>
           </w:p>
         </w:tc>
       </w:tr>
@@ -1633,7 +1814,7 @@
         <w:tc>
           <w:tcPr>
             <w:cnfStyle w:val="001000000000" w:firstRow="0" w:lastRow="0" w:firstColumn="1" w:lastColumn="0" w:oddVBand="0" w:evenVBand="0" w:oddHBand="0" w:evenHBand="0" w:firstRowFirstColumn="0" w:firstRowLastColumn="0" w:lastRowFirstColumn="0" w:lastRowLastColumn="0"/>
-            <w:tcW w:w="2515" w:type="dxa"/>
+            <w:tcW w:w="2332" w:type="dxa"/>
           </w:tcPr>
           <w:p>
             <w:pPr>
@@ -1657,7 +1838,7 @@
         </w:tc>
         <w:tc>
           <w:tcPr>
-            <w:tcW w:w="6547" w:type="dxa"/>
+            <w:tcW w:w="6730" w:type="dxa"/>
           </w:tcPr>
           <w:p>
             <w:pPr>
@@ -1668,9 +1849,24 @@
                 <w:rFonts w:asciiTheme="minorHAnsi" w:hAnsiTheme="minorHAnsi" w:cstheme="minorHAnsi"/>
                 <w:sz w:val="26"/>
                 <w:szCs w:val="26"/>
-                <w:lang w:val="en-US"/>
-              </w:rPr>
-            </w:pPr>
+              </w:rPr>
+            </w:pPr>
+            <w:r>
+              <w:rPr>
+                <w:rFonts w:asciiTheme="minorHAnsi" w:hAnsiTheme="minorHAnsi" w:cstheme="minorHAnsi"/>
+                <w:sz w:val="26"/>
+                <w:szCs w:val="26"/>
+              </w:rPr>
+              <w:t>De app maakt verbinding en gaat naar het volgende scherm met daar</w:t>
+            </w:r>
+            <w:r>
+              <w:rPr>
+                <w:rFonts w:asciiTheme="minorHAnsi" w:hAnsiTheme="minorHAnsi" w:cstheme="minorHAnsi"/>
+                <w:sz w:val="26"/>
+                <w:szCs w:val="26"/>
+              </w:rPr>
+              <w:t xml:space="preserve"> de mogelijkheden van het systeem.</w:t>
+            </w:r>
           </w:p>
         </w:tc>
       </w:tr>
@@ -1681,7 +1877,6 @@
           <w:b/>
           <w:sz w:val="28"/>
           <w:szCs w:val="28"/>
-          <w:lang w:val="en-US"/>
         </w:rPr>
       </w:pPr>
     </w:p>
@@ -1693,8 +1888,8 @@
         <w:tblLook w:val="04A0" w:firstRow="1" w:lastRow="0" w:firstColumn="1" w:lastColumn="0" w:noHBand="0" w:noVBand="1"/>
       </w:tblPr>
       <w:tblGrid>
-        <w:gridCol w:w="2520"/>
-        <w:gridCol w:w="6570"/>
+        <w:gridCol w:w="2340"/>
+        <w:gridCol w:w="6750"/>
       </w:tblGrid>
       <w:tr>
         <w:trPr>
@@ -1703,7 +1898,7 @@
         <w:tc>
           <w:tcPr>
             <w:cnfStyle w:val="001000000000" w:firstRow="0" w:lastRow="0" w:firstColumn="1" w:lastColumn="0" w:oddVBand="0" w:evenVBand="0" w:oddHBand="0" w:evenHBand="0" w:firstRowFirstColumn="0" w:firstRowLastColumn="0" w:lastRowFirstColumn="0" w:lastRowLastColumn="0"/>
-            <w:tcW w:w="2520" w:type="dxa"/>
+            <w:tcW w:w="2340" w:type="dxa"/>
           </w:tcPr>
           <w:p>
             <w:pPr>
@@ -1726,7 +1921,7 @@
         </w:tc>
         <w:tc>
           <w:tcPr>
-            <w:tcW w:w="6570" w:type="dxa"/>
+            <w:tcW w:w="6750" w:type="dxa"/>
           </w:tcPr>
           <w:p>
             <w:pPr>
@@ -1761,7 +1956,7 @@
         <w:tc>
           <w:tcPr>
             <w:cnfStyle w:val="001000000000" w:firstRow="0" w:lastRow="0" w:firstColumn="1" w:lastColumn="0" w:oddVBand="0" w:evenVBand="0" w:oddHBand="0" w:evenHBand="0" w:firstRowFirstColumn="0" w:firstRowLastColumn="0" w:lastRowFirstColumn="0" w:lastRowLastColumn="0"/>
-            <w:tcW w:w="2520" w:type="dxa"/>
+            <w:tcW w:w="2340" w:type="dxa"/>
           </w:tcPr>
           <w:p>
             <w:pPr>
@@ -1786,7 +1981,7 @@
         </w:tc>
         <w:tc>
           <w:tcPr>
-            <w:tcW w:w="6570" w:type="dxa"/>
+            <w:tcW w:w="6750" w:type="dxa"/>
           </w:tcPr>
           <w:p>
             <w:pPr>
@@ -1797,9 +1992,34 @@
                 <w:rFonts w:asciiTheme="minorHAnsi" w:hAnsiTheme="minorHAnsi" w:cstheme="minorHAnsi"/>
                 <w:sz w:val="26"/>
                 <w:szCs w:val="26"/>
-                <w:lang w:val="en-US"/>
-              </w:rPr>
-            </w:pPr>
+              </w:rPr>
+            </w:pPr>
+            <w:r>
+              <w:rPr>
+                <w:rFonts w:asciiTheme="minorHAnsi" w:hAnsiTheme="minorHAnsi" w:cstheme="minorHAnsi"/>
+                <w:sz w:val="26"/>
+                <w:szCs w:val="26"/>
+              </w:rPr>
+              <w:t xml:space="preserve">De aansturing van het </w:t>
+            </w:r>
+            <w:proofErr w:type="spellStart"/>
+            <w:r>
+              <w:rPr>
+                <w:rFonts w:asciiTheme="minorHAnsi" w:hAnsiTheme="minorHAnsi" w:cstheme="minorHAnsi"/>
+                <w:sz w:val="26"/>
+                <w:szCs w:val="26"/>
+              </w:rPr>
+              <w:t>KaKu</w:t>
+            </w:r>
+            <w:proofErr w:type="spellEnd"/>
+            <w:r>
+              <w:rPr>
+                <w:rFonts w:asciiTheme="minorHAnsi" w:hAnsiTheme="minorHAnsi" w:cstheme="minorHAnsi"/>
+                <w:sz w:val="26"/>
+                <w:szCs w:val="26"/>
+              </w:rPr>
+              <w:t xml:space="preserve"> systeem doormiddel van RF</w:t>
+            </w:r>
           </w:p>
         </w:tc>
       </w:tr>
@@ -1807,7 +2027,7 @@
         <w:tc>
           <w:tcPr>
             <w:cnfStyle w:val="001000000000" w:firstRow="0" w:lastRow="0" w:firstColumn="1" w:lastColumn="0" w:oddVBand="0" w:evenVBand="0" w:oddHBand="0" w:evenHBand="0" w:firstRowFirstColumn="0" w:firstRowLastColumn="0" w:lastRowFirstColumn="0" w:lastRowLastColumn="0"/>
-            <w:tcW w:w="2520" w:type="dxa"/>
+            <w:tcW w:w="2340" w:type="dxa"/>
           </w:tcPr>
           <w:p>
             <w:pPr>
@@ -1832,7 +2052,7 @@
         </w:tc>
         <w:tc>
           <w:tcPr>
-            <w:tcW w:w="6570" w:type="dxa"/>
+            <w:tcW w:w="6750" w:type="dxa"/>
           </w:tcPr>
           <w:p>
             <w:pPr>
@@ -1843,9 +2063,16 @@
                 <w:rFonts w:asciiTheme="minorHAnsi" w:hAnsiTheme="minorHAnsi" w:cstheme="minorHAnsi"/>
                 <w:sz w:val="26"/>
                 <w:szCs w:val="26"/>
-                <w:lang w:val="en-US"/>
-              </w:rPr>
-            </w:pPr>
+              </w:rPr>
+            </w:pPr>
+            <w:r>
+              <w:rPr>
+                <w:rFonts w:asciiTheme="minorHAnsi" w:hAnsiTheme="minorHAnsi" w:cstheme="minorHAnsi"/>
+                <w:sz w:val="26"/>
+                <w:szCs w:val="26"/>
+              </w:rPr>
+              <w:t>Arduino server aangesloten en app heeft verbinding.</w:t>
+            </w:r>
           </w:p>
         </w:tc>
       </w:tr>
@@ -1853,7 +2080,7 @@
         <w:tc>
           <w:tcPr>
             <w:cnfStyle w:val="001000000000" w:firstRow="0" w:lastRow="0" w:firstColumn="1" w:lastColumn="0" w:oddVBand="0" w:evenVBand="0" w:oddHBand="0" w:evenHBand="0" w:firstRowFirstColumn="0" w:firstRowLastColumn="0" w:lastRowFirstColumn="0" w:lastRowLastColumn="0"/>
-            <w:tcW w:w="2520" w:type="dxa"/>
+            <w:tcW w:w="2340" w:type="dxa"/>
           </w:tcPr>
           <w:p>
             <w:pPr>
@@ -1893,7 +2120,7 @@
         </w:tc>
         <w:tc>
           <w:tcPr>
-            <w:tcW w:w="6570" w:type="dxa"/>
+            <w:tcW w:w="6750" w:type="dxa"/>
           </w:tcPr>
           <w:p>
             <w:pPr>
@@ -1902,7 +2129,6 @@
                 <w:rFonts w:cstheme="minorHAnsi"/>
                 <w:sz w:val="26"/>
                 <w:szCs w:val="26"/>
-                <w:lang w:val="en-US"/>
               </w:rPr>
             </w:pPr>
             <w:r>
@@ -1910,9 +2136,34 @@
                 <w:rFonts w:cstheme="minorHAnsi"/>
                 <w:sz w:val="26"/>
                 <w:szCs w:val="26"/>
-                <w:lang w:val="en-US"/>
               </w:rPr>
               <w:t xml:space="preserve">1. </w:t>
+            </w:r>
+            <w:r>
+              <w:rPr>
+                <w:rFonts w:cstheme="minorHAnsi"/>
+                <w:sz w:val="26"/>
+                <w:szCs w:val="26"/>
+              </w:rPr>
+              <w:t xml:space="preserve">Vink in het opties de </w:t>
+            </w:r>
+            <w:proofErr w:type="spellStart"/>
+            <w:r>
+              <w:rPr>
+                <w:rFonts w:cstheme="minorHAnsi"/>
+                <w:sz w:val="26"/>
+                <w:szCs w:val="26"/>
+              </w:rPr>
+              <w:t>checkboxes</w:t>
+            </w:r>
+            <w:proofErr w:type="spellEnd"/>
+            <w:r>
+              <w:rPr>
+                <w:rFonts w:cstheme="minorHAnsi"/>
+                <w:sz w:val="26"/>
+                <w:szCs w:val="26"/>
+              </w:rPr>
+              <w:t xml:space="preserve"> aan en uit</w:t>
             </w:r>
           </w:p>
         </w:tc>
@@ -1921,7 +2172,7 @@
         <w:tc>
           <w:tcPr>
             <w:cnfStyle w:val="001000000000" w:firstRow="0" w:lastRow="0" w:firstColumn="1" w:lastColumn="0" w:oddVBand="0" w:evenVBand="0" w:oddHBand="0" w:evenHBand="0" w:firstRowFirstColumn="0" w:firstRowLastColumn="0" w:lastRowFirstColumn="0" w:lastRowLastColumn="0"/>
-            <w:tcW w:w="2520" w:type="dxa"/>
+            <w:tcW w:w="2340" w:type="dxa"/>
           </w:tcPr>
           <w:p>
             <w:pPr>
@@ -1961,7 +2212,7 @@
         </w:tc>
         <w:tc>
           <w:tcPr>
-            <w:tcW w:w="6570" w:type="dxa"/>
+            <w:tcW w:w="6750" w:type="dxa"/>
           </w:tcPr>
           <w:p>
             <w:pPr>
@@ -1972,9 +2223,34 @@
                 <w:rFonts w:asciiTheme="minorHAnsi" w:hAnsiTheme="minorHAnsi" w:cstheme="minorHAnsi"/>
                 <w:sz w:val="26"/>
                 <w:szCs w:val="26"/>
-                <w:lang w:val="en-US"/>
-              </w:rPr>
-            </w:pPr>
+              </w:rPr>
+            </w:pPr>
+            <w:r>
+              <w:rPr>
+                <w:rFonts w:asciiTheme="minorHAnsi" w:hAnsiTheme="minorHAnsi" w:cstheme="minorHAnsi"/>
+                <w:sz w:val="26"/>
+                <w:szCs w:val="26"/>
+              </w:rPr>
+              <w:t xml:space="preserve">De </w:t>
+            </w:r>
+            <w:proofErr w:type="spellStart"/>
+            <w:r>
+              <w:rPr>
+                <w:rFonts w:asciiTheme="minorHAnsi" w:hAnsiTheme="minorHAnsi" w:cstheme="minorHAnsi"/>
+                <w:sz w:val="26"/>
+                <w:szCs w:val="26"/>
+              </w:rPr>
+              <w:t>kaku</w:t>
+            </w:r>
+            <w:proofErr w:type="spellEnd"/>
+            <w:r>
+              <w:rPr>
+                <w:rFonts w:asciiTheme="minorHAnsi" w:hAnsiTheme="minorHAnsi" w:cstheme="minorHAnsi"/>
+                <w:sz w:val="26"/>
+                <w:szCs w:val="26"/>
+              </w:rPr>
+              <w:t xml:space="preserve"> stopcontacten gaan aan en uit met de gevolgen van dien. </w:t>
+            </w:r>
           </w:p>
         </w:tc>
       </w:tr>
@@ -1985,7 +2261,6 @@
           <w:b/>
           <w:sz w:val="28"/>
           <w:szCs w:val="28"/>
-          <w:lang w:val="en-US"/>
         </w:rPr>
       </w:pPr>
     </w:p>
@@ -1997,8 +2272,8 @@
         <w:tblLook w:val="04A0" w:firstRow="1" w:lastRow="0" w:firstColumn="1" w:lastColumn="0" w:noHBand="0" w:noVBand="1"/>
       </w:tblPr>
       <w:tblGrid>
-        <w:gridCol w:w="2520"/>
-        <w:gridCol w:w="6570"/>
+        <w:gridCol w:w="2340"/>
+        <w:gridCol w:w="6750"/>
       </w:tblGrid>
       <w:tr>
         <w:trPr>
@@ -2007,7 +2282,7 @@
         <w:tc>
           <w:tcPr>
             <w:cnfStyle w:val="001000000000" w:firstRow="0" w:lastRow="0" w:firstColumn="1" w:lastColumn="0" w:oddVBand="0" w:evenVBand="0" w:oddHBand="0" w:evenHBand="0" w:firstRowFirstColumn="0" w:firstRowLastColumn="0" w:lastRowFirstColumn="0" w:lastRowLastColumn="0"/>
-            <w:tcW w:w="2520" w:type="dxa"/>
+            <w:tcW w:w="2340" w:type="dxa"/>
           </w:tcPr>
           <w:p>
             <w:pPr>
@@ -2030,7 +2305,7 @@
         </w:tc>
         <w:tc>
           <w:tcPr>
-            <w:tcW w:w="6570" w:type="dxa"/>
+            <w:tcW w:w="6750" w:type="dxa"/>
           </w:tcPr>
           <w:p>
             <w:pPr>
@@ -2063,7 +2338,7 @@
         <w:tc>
           <w:tcPr>
             <w:cnfStyle w:val="001000000000" w:firstRow="0" w:lastRow="0" w:firstColumn="1" w:lastColumn="0" w:oddVBand="0" w:evenVBand="0" w:oddHBand="0" w:evenHBand="0" w:firstRowFirstColumn="0" w:firstRowLastColumn="0" w:lastRowFirstColumn="0" w:lastRowLastColumn="0"/>
-            <w:tcW w:w="2520" w:type="dxa"/>
+            <w:tcW w:w="2340" w:type="dxa"/>
           </w:tcPr>
           <w:p>
             <w:pPr>
@@ -2088,7 +2363,7 @@
         </w:tc>
         <w:tc>
           <w:tcPr>
-            <w:tcW w:w="6570" w:type="dxa"/>
+            <w:tcW w:w="6750" w:type="dxa"/>
           </w:tcPr>
           <w:p>
             <w:pPr>
@@ -2101,6 +2376,14 @@
                 <w:szCs w:val="26"/>
               </w:rPr>
             </w:pPr>
+            <w:r>
+              <w:rPr>
+                <w:rFonts w:asciiTheme="minorHAnsi" w:hAnsiTheme="minorHAnsi" w:cstheme="minorHAnsi"/>
+                <w:sz w:val="26"/>
+                <w:szCs w:val="26"/>
+              </w:rPr>
+              <w:t>Waardes van sensors aflezen in de app</w:t>
+            </w:r>
           </w:p>
         </w:tc>
       </w:tr>
@@ -2108,7 +2391,7 @@
         <w:tc>
           <w:tcPr>
             <w:cnfStyle w:val="001000000000" w:firstRow="0" w:lastRow="0" w:firstColumn="1" w:lastColumn="0" w:oddVBand="0" w:evenVBand="0" w:oddHBand="0" w:evenHBand="0" w:firstRowFirstColumn="0" w:firstRowLastColumn="0" w:lastRowFirstColumn="0" w:lastRowLastColumn="0"/>
-            <w:tcW w:w="2520" w:type="dxa"/>
+            <w:tcW w:w="2340" w:type="dxa"/>
           </w:tcPr>
           <w:p>
             <w:pPr>
@@ -2133,7 +2416,7 @@
         </w:tc>
         <w:tc>
           <w:tcPr>
-            <w:tcW w:w="6570" w:type="dxa"/>
+            <w:tcW w:w="6750" w:type="dxa"/>
           </w:tcPr>
           <w:p>
             <w:pPr>
@@ -2146,6 +2429,14 @@
                 <w:szCs w:val="26"/>
               </w:rPr>
             </w:pPr>
+            <w:r>
+              <w:rPr>
+                <w:rFonts w:asciiTheme="minorHAnsi" w:hAnsiTheme="minorHAnsi" w:cstheme="minorHAnsi"/>
+                <w:sz w:val="26"/>
+                <w:szCs w:val="26"/>
+              </w:rPr>
+              <w:t>Aangesloten server en app met verbinding</w:t>
+            </w:r>
           </w:p>
         </w:tc>
       </w:tr>
@@ -2153,7 +2444,7 @@
         <w:tc>
           <w:tcPr>
             <w:cnfStyle w:val="001000000000" w:firstRow="0" w:lastRow="0" w:firstColumn="1" w:lastColumn="0" w:oddVBand="0" w:evenVBand="0" w:oddHBand="0" w:evenHBand="0" w:firstRowFirstColumn="0" w:firstRowLastColumn="0" w:lastRowFirstColumn="0" w:lastRowLastColumn="0"/>
-            <w:tcW w:w="2520" w:type="dxa"/>
+            <w:tcW w:w="2340" w:type="dxa"/>
           </w:tcPr>
           <w:p>
             <w:pPr>
@@ -2193,7 +2484,7 @@
         </w:tc>
         <w:tc>
           <w:tcPr>
-            <w:tcW w:w="6570" w:type="dxa"/>
+            <w:tcW w:w="6750" w:type="dxa"/>
           </w:tcPr>
           <w:p>
             <w:pPr>
@@ -2220,6 +2511,50 @@
               </w:rPr>
               <w:t xml:space="preserve"> </w:t>
             </w:r>
+            <w:r>
+              <w:rPr>
+                <w:rFonts w:cstheme="minorHAnsi"/>
+                <w:sz w:val="26"/>
+                <w:szCs w:val="26"/>
+              </w:rPr>
+              <w:t>Kijk of de app de juiste temperatuur waarde aangeeft.</w:t>
+            </w:r>
+          </w:p>
+          <w:p>
+            <w:pPr>
+              <w:cnfStyle w:val="000000000000" w:firstRow="0" w:lastRow="0" w:firstColumn="0" w:lastColumn="0" w:oddVBand="0" w:evenVBand="0" w:oddHBand="0" w:evenHBand="0" w:firstRowFirstColumn="0" w:firstRowLastColumn="0" w:lastRowFirstColumn="0" w:lastRowLastColumn="0"/>
+              <w:rPr>
+                <w:rFonts w:cstheme="minorHAnsi"/>
+                <w:sz w:val="26"/>
+                <w:szCs w:val="26"/>
+              </w:rPr>
+            </w:pPr>
+            <w:r>
+              <w:rPr>
+                <w:rFonts w:cstheme="minorHAnsi"/>
+                <w:sz w:val="26"/>
+                <w:szCs w:val="26"/>
+              </w:rPr>
+              <w:t xml:space="preserve">2. Kijk of de app de juiste </w:t>
+            </w:r>
+            <w:proofErr w:type="spellStart"/>
+            <w:r>
+              <w:rPr>
+                <w:rFonts w:cstheme="minorHAnsi"/>
+                <w:sz w:val="26"/>
+                <w:szCs w:val="26"/>
+              </w:rPr>
+              <w:t>photoresistor</w:t>
+            </w:r>
+            <w:proofErr w:type="spellEnd"/>
+            <w:r>
+              <w:rPr>
+                <w:rFonts w:cstheme="minorHAnsi"/>
+                <w:sz w:val="26"/>
+                <w:szCs w:val="26"/>
+              </w:rPr>
+              <w:t xml:space="preserve"> waarde aangeeft.</w:t>
+            </w:r>
           </w:p>
         </w:tc>
       </w:tr>
@@ -2227,7 +2562,7 @@
         <w:tc>
           <w:tcPr>
             <w:cnfStyle w:val="001000000000" w:firstRow="0" w:lastRow="0" w:firstColumn="1" w:lastColumn="0" w:oddVBand="0" w:evenVBand="0" w:oddHBand="0" w:evenHBand="0" w:firstRowFirstColumn="0" w:firstRowLastColumn="0" w:lastRowFirstColumn="0" w:lastRowLastColumn="0"/>
-            <w:tcW w:w="2520" w:type="dxa"/>
+            <w:tcW w:w="2340" w:type="dxa"/>
           </w:tcPr>
           <w:p>
             <w:pPr>
@@ -2267,7 +2602,7 @@
         </w:tc>
         <w:tc>
           <w:tcPr>
-            <w:tcW w:w="6570" w:type="dxa"/>
+            <w:tcW w:w="6750" w:type="dxa"/>
           </w:tcPr>
           <w:p>
             <w:pPr>
@@ -2280,329 +2615,18 @@
                 <w:szCs w:val="26"/>
               </w:rPr>
             </w:pPr>
-          </w:p>
-        </w:tc>
-      </w:tr>
-    </w:tbl>
-    <w:p>
-      <w:pPr>
-        <w:rPr>
-          <w:b/>
-          <w:sz w:val="28"/>
-          <w:szCs w:val="28"/>
-        </w:rPr>
-      </w:pPr>
-    </w:p>
-    <w:tbl>
-      <w:tblPr>
-        <w:tblStyle w:val="GridTable1Light"/>
-        <w:tblpPr w:leftFromText="180" w:rightFromText="180" w:vertAnchor="text" w:horzAnchor="margin" w:tblpX="535" w:tblpY="599"/>
-        <w:tblW w:w="9085" w:type="dxa"/>
-        <w:tblLook w:val="04A0" w:firstRow="1" w:lastRow="0" w:firstColumn="1" w:lastColumn="0" w:noHBand="0" w:noVBand="1"/>
-      </w:tblPr>
-      <w:tblGrid>
-        <w:gridCol w:w="2515"/>
-        <w:gridCol w:w="6570"/>
-      </w:tblGrid>
-      <w:tr>
-        <w:trPr>
-          <w:cnfStyle w:val="100000000000" w:firstRow="1" w:lastRow="0" w:firstColumn="0" w:lastColumn="0" w:oddVBand="0" w:evenVBand="0" w:oddHBand="0" w:evenHBand="0" w:firstRowFirstColumn="0" w:firstRowLastColumn="0" w:lastRowFirstColumn="0" w:lastRowLastColumn="0"/>
-        </w:trPr>
-        <w:tc>
-          <w:tcPr>
-            <w:cnfStyle w:val="001000000000" w:firstRow="0" w:lastRow="0" w:firstColumn="1" w:lastColumn="0" w:oddVBand="0" w:evenVBand="0" w:oddHBand="0" w:evenHBand="0" w:firstRowFirstColumn="0" w:firstRowLastColumn="0" w:lastRowFirstColumn="0" w:lastRowLastColumn="0"/>
-            <w:tcW w:w="2515" w:type="dxa"/>
-          </w:tcPr>
-          <w:p>
-            <w:pPr>
-              <w:rPr>
-                <w:b w:val="0"/>
-                <w:sz w:val="28"/>
-                <w:szCs w:val="28"/>
-              </w:rPr>
-            </w:pPr>
-            <w:r>
-              <w:rPr>
-                <w:sz w:val="28"/>
-                <w:szCs w:val="28"/>
-              </w:rPr>
-              <w:t xml:space="preserve">Test </w:t>
-            </w:r>
-            <w:r>
-              <w:rPr>
-                <w:sz w:val="28"/>
-                <w:szCs w:val="28"/>
-                <w:lang w:val="en-US"/>
-              </w:rPr>
-              <w:t>case ID:</w:t>
-            </w:r>
-          </w:p>
-        </w:tc>
-        <w:tc>
-          <w:tcPr>
-            <w:tcW w:w="6570" w:type="dxa"/>
-          </w:tcPr>
-          <w:p>
-            <w:pPr>
-              <w:cnfStyle w:val="100000000000" w:firstRow="1" w:lastRow="0" w:firstColumn="0" w:lastColumn="0" w:oddVBand="0" w:evenVBand="0" w:oddHBand="0" w:evenHBand="0" w:firstRowFirstColumn="0" w:firstRowLastColumn="0" w:lastRowFirstColumn="0" w:lastRowLastColumn="0"/>
-              <w:rPr>
-                <w:b w:val="0"/>
-                <w:sz w:val="28"/>
-                <w:szCs w:val="28"/>
-              </w:rPr>
-            </w:pPr>
-            <w:r>
-              <w:rPr>
-                <w:sz w:val="28"/>
-                <w:szCs w:val="28"/>
-              </w:rPr>
-              <w:t xml:space="preserve"> </w:t>
-            </w:r>
-            <w:r>
-              <w:rPr>
-                <w:sz w:val="28"/>
-                <w:szCs w:val="28"/>
-                <w:lang w:val="en-US"/>
-              </w:rPr>
-              <w:t>TC-004</w:t>
-            </w:r>
-          </w:p>
-        </w:tc>
-      </w:tr>
-      <w:tr>
-        <w:tc>
-          <w:tcPr>
-            <w:cnfStyle w:val="001000000000" w:firstRow="0" w:lastRow="0" w:firstColumn="1" w:lastColumn="0" w:oddVBand="0" w:evenVBand="0" w:oddHBand="0" w:evenHBand="0" w:firstRowFirstColumn="0" w:firstRowLastColumn="0" w:lastRowFirstColumn="0" w:lastRowLastColumn="0"/>
-            <w:tcW w:w="2515" w:type="dxa"/>
-          </w:tcPr>
-          <w:p>
-            <w:pPr>
-              <w:pStyle w:val="ListParagraph"/>
-              <w:ind w:left="0"/>
-              <w:rPr>
-                <w:b w:val="0"/>
-                <w:sz w:val="28"/>
-                <w:szCs w:val="28"/>
-                <w:lang w:val="en-US"/>
-              </w:rPr>
-            </w:pPr>
-            <w:r>
-              <w:rPr>
-                <w:sz w:val="28"/>
-                <w:szCs w:val="28"/>
-                <w:lang w:val="en-US"/>
-              </w:rPr>
-              <w:t>Title</w:t>
-            </w:r>
-          </w:p>
-        </w:tc>
-        <w:tc>
-          <w:tcPr>
-            <w:tcW w:w="6570" w:type="dxa"/>
-          </w:tcPr>
-          <w:p>
-            <w:pPr>
-              <w:pStyle w:val="ListParagraph"/>
-              <w:ind w:left="0"/>
-              <w:cnfStyle w:val="000000000000" w:firstRow="0" w:lastRow="0" w:firstColumn="0" w:lastColumn="0" w:oddVBand="0" w:evenVBand="0" w:oddHBand="0" w:evenHBand="0" w:firstRowFirstColumn="0" w:firstRowLastColumn="0" w:lastRowFirstColumn="0" w:lastRowLastColumn="0"/>
+            <w:r>
               <w:rPr>
                 <w:rFonts w:asciiTheme="minorHAnsi" w:hAnsiTheme="minorHAnsi" w:cstheme="minorHAnsi"/>
                 <w:sz w:val="26"/>
                 <w:szCs w:val="26"/>
               </w:rPr>
-            </w:pPr>
-          </w:p>
-        </w:tc>
-      </w:tr>
-      <w:tr>
-        <w:tc>
-          <w:tcPr>
-            <w:cnfStyle w:val="001000000000" w:firstRow="0" w:lastRow="0" w:firstColumn="1" w:lastColumn="0" w:oddVBand="0" w:evenVBand="0" w:oddHBand="0" w:evenHBand="0" w:firstRowFirstColumn="0" w:firstRowLastColumn="0" w:lastRowFirstColumn="0" w:lastRowLastColumn="0"/>
-            <w:tcW w:w="2515" w:type="dxa"/>
-          </w:tcPr>
-          <w:p>
-            <w:pPr>
-              <w:pStyle w:val="ListParagraph"/>
-              <w:ind w:left="0"/>
-              <w:rPr>
-                <w:b w:val="0"/>
-                <w:sz w:val="28"/>
-                <w:szCs w:val="28"/>
-                <w:lang w:val="en-US"/>
-              </w:rPr>
-            </w:pPr>
-            <w:r>
-              <w:rPr>
-                <w:sz w:val="28"/>
-                <w:szCs w:val="28"/>
-                <w:lang w:val="en-US"/>
-              </w:rPr>
-              <w:t>Pre-Conditions</w:t>
-            </w:r>
-          </w:p>
-        </w:tc>
-        <w:tc>
-          <w:tcPr>
-            <w:tcW w:w="6570" w:type="dxa"/>
-          </w:tcPr>
-          <w:p>
-            <w:pPr>
-              <w:pStyle w:val="ListParagraph"/>
-              <w:ind w:left="0"/>
-              <w:cnfStyle w:val="000000000000" w:firstRow="0" w:lastRow="0" w:firstColumn="0" w:lastColumn="0" w:oddVBand="0" w:evenVBand="0" w:oddHBand="0" w:evenHBand="0" w:firstRowFirstColumn="0" w:firstRowLastColumn="0" w:lastRowFirstColumn="0" w:lastRowLastColumn="0"/>
-              <w:rPr>
-                <w:rFonts w:asciiTheme="minorHAnsi" w:hAnsiTheme="minorHAnsi" w:cstheme="minorHAnsi"/>
-                <w:sz w:val="26"/>
-                <w:szCs w:val="26"/>
-              </w:rPr>
-            </w:pPr>
-          </w:p>
-        </w:tc>
-      </w:tr>
-      <w:tr>
-        <w:tc>
-          <w:tcPr>
-            <w:cnfStyle w:val="001000000000" w:firstRow="0" w:lastRow="0" w:firstColumn="1" w:lastColumn="0" w:oddVBand="0" w:evenVBand="0" w:oddHBand="0" w:evenHBand="0" w:firstRowFirstColumn="0" w:firstRowLastColumn="0" w:lastRowFirstColumn="0" w:lastRowLastColumn="0"/>
-            <w:tcW w:w="2515" w:type="dxa"/>
-          </w:tcPr>
-          <w:p>
-            <w:pPr>
-              <w:pStyle w:val="ListParagraph"/>
-              <w:ind w:left="0"/>
-              <w:rPr>
-                <w:sz w:val="28"/>
-                <w:szCs w:val="28"/>
-                <w:lang w:val="en-US"/>
-              </w:rPr>
-            </w:pPr>
-            <w:r>
-              <w:rPr>
-                <w:sz w:val="28"/>
-                <w:szCs w:val="28"/>
-                <w:lang w:val="en-US"/>
-              </w:rPr>
-              <w:t>Test</w:t>
-            </w:r>
-            <w:r>
-              <w:rPr>
-                <w:sz w:val="28"/>
-                <w:szCs w:val="28"/>
-                <w:lang w:val="en-US"/>
-              </w:rPr>
-              <w:t xml:space="preserve"> </w:t>
-            </w:r>
-            <w:r>
-              <w:rPr>
-                <w:sz w:val="28"/>
-                <w:szCs w:val="28"/>
-                <w:lang w:val="en-US"/>
-              </w:rPr>
-              <w:t>Steps</w:t>
-            </w:r>
-          </w:p>
-        </w:tc>
-        <w:tc>
-          <w:tcPr>
-            <w:tcW w:w="6570" w:type="dxa"/>
-          </w:tcPr>
-          <w:p>
-            <w:pPr>
-              <w:cnfStyle w:val="000000000000" w:firstRow="0" w:lastRow="0" w:firstColumn="0" w:lastColumn="0" w:oddVBand="0" w:evenVBand="0" w:oddHBand="0" w:evenHBand="0" w:firstRowFirstColumn="0" w:firstRowLastColumn="0" w:lastRowFirstColumn="0" w:lastRowLastColumn="0"/>
-              <w:rPr>
-                <w:rFonts w:cstheme="minorHAnsi"/>
-                <w:sz w:val="26"/>
-                <w:szCs w:val="26"/>
-              </w:rPr>
-            </w:pPr>
-            <w:r>
-              <w:rPr>
-                <w:rFonts w:cstheme="minorHAnsi"/>
-                <w:sz w:val="26"/>
-                <w:szCs w:val="26"/>
-              </w:rPr>
-              <w:t>1.</w:t>
-            </w:r>
-            <w:r>
-              <w:rPr>
-                <w:rFonts w:cstheme="minorHAnsi"/>
-                <w:sz w:val="26"/>
-                <w:szCs w:val="26"/>
-              </w:rPr>
-              <w:t xml:space="preserve"> </w:t>
-            </w:r>
-          </w:p>
-        </w:tc>
-      </w:tr>
-      <w:tr>
-        <w:tc>
-          <w:tcPr>
-            <w:cnfStyle w:val="001000000000" w:firstRow="0" w:lastRow="0" w:firstColumn="1" w:lastColumn="0" w:oddVBand="0" w:evenVBand="0" w:oddHBand="0" w:evenHBand="0" w:firstRowFirstColumn="0" w:firstRowLastColumn="0" w:lastRowFirstColumn="0" w:lastRowLastColumn="0"/>
-            <w:tcW w:w="2515" w:type="dxa"/>
-          </w:tcPr>
-          <w:p>
-            <w:pPr>
-              <w:pStyle w:val="ListParagraph"/>
-              <w:ind w:left="0"/>
-              <w:rPr>
-                <w:sz w:val="28"/>
-                <w:szCs w:val="28"/>
-                <w:lang w:val="en-US"/>
-              </w:rPr>
-            </w:pPr>
-            <w:r>
-              <w:rPr>
-                <w:sz w:val="28"/>
-                <w:szCs w:val="28"/>
-                <w:lang w:val="en-US"/>
-              </w:rPr>
-              <w:t>Expected</w:t>
-            </w:r>
-            <w:r>
-              <w:rPr>
-                <w:sz w:val="28"/>
-                <w:szCs w:val="28"/>
-                <w:lang w:val="en-US"/>
-              </w:rPr>
-              <w:t xml:space="preserve"> </w:t>
-            </w:r>
-            <w:r>
-              <w:rPr>
-                <w:sz w:val="28"/>
-                <w:szCs w:val="28"/>
-                <w:lang w:val="en-US"/>
-              </w:rPr>
-              <w:t>Results</w:t>
-            </w:r>
-          </w:p>
-        </w:tc>
-        <w:tc>
-          <w:tcPr>
-            <w:tcW w:w="6570" w:type="dxa"/>
-          </w:tcPr>
-          <w:p>
-            <w:pPr>
-              <w:pStyle w:val="ListParagraph"/>
-              <w:ind w:left="0"/>
-              <w:cnfStyle w:val="000000000000" w:firstRow="0" w:lastRow="0" w:firstColumn="0" w:lastColumn="0" w:oddVBand="0" w:evenVBand="0" w:oddHBand="0" w:evenHBand="0" w:firstRowFirstColumn="0" w:firstRowLastColumn="0" w:lastRowFirstColumn="0" w:lastRowLastColumn="0"/>
-              <w:rPr>
-                <w:rFonts w:asciiTheme="minorHAnsi" w:hAnsiTheme="minorHAnsi" w:cstheme="minorHAnsi"/>
-                <w:sz w:val="26"/>
-                <w:szCs w:val="26"/>
-              </w:rPr>
-            </w:pPr>
+              <w:t>De app geeft de juiste waarden aan (temperatuur van de ruimte etc.)</w:t>
+            </w:r>
           </w:p>
         </w:tc>
       </w:tr>
     </w:tbl>
-    <w:p>
-      <w:pPr>
-        <w:rPr>
-          <w:b/>
-          <w:sz w:val="28"/>
-          <w:szCs w:val="28"/>
-        </w:rPr>
-      </w:pPr>
-    </w:p>
     <w:p>
       <w:pPr>
         <w:rPr>
@@ -2623,18 +2647,19 @@
     <w:tbl>
       <w:tblPr>
         <w:tblStyle w:val="GridTable1Light"/>
+        <w:tblpPr w:leftFromText="180" w:rightFromText="180" w:horzAnchor="margin" w:tblpY="450"/>
         <w:tblW w:w="0" w:type="auto"/>
         <w:tblLayout w:type="fixed"/>
         <w:tblLook w:val="04A0" w:firstRow="1" w:lastRow="0" w:firstColumn="1" w:lastColumn="0" w:noHBand="0" w:noVBand="1"/>
       </w:tblPr>
       <w:tblGrid>
-        <w:gridCol w:w="1204"/>
-        <w:gridCol w:w="1843"/>
-        <w:gridCol w:w="1358"/>
-        <w:gridCol w:w="1890"/>
-        <w:gridCol w:w="1710"/>
-        <w:gridCol w:w="2610"/>
-        <w:gridCol w:w="2036"/>
+        <w:gridCol w:w="985"/>
+        <w:gridCol w:w="1800"/>
+        <w:gridCol w:w="1530"/>
+        <w:gridCol w:w="1980"/>
+        <w:gridCol w:w="2790"/>
+        <w:gridCol w:w="1856"/>
+        <w:gridCol w:w="1343"/>
         <w:gridCol w:w="1343"/>
       </w:tblGrid>
       <w:tr>
@@ -2644,50 +2669,28 @@
         <w:tc>
           <w:tcPr>
             <w:cnfStyle w:val="001000000000" w:firstRow="0" w:lastRow="0" w:firstColumn="1" w:lastColumn="0" w:oddVBand="0" w:evenVBand="0" w:oddHBand="0" w:evenHBand="0" w:firstRowFirstColumn="0" w:firstRowLastColumn="0" w:lastRowFirstColumn="0" w:lastRowLastColumn="0"/>
-            <w:tcW w:w="1204" w:type="dxa"/>
-          </w:tcPr>
-          <w:p>
-            <w:pPr>
-              <w:rPr>
-                <w:sz w:val="20"/>
-                <w:szCs w:val="20"/>
-              </w:rPr>
-            </w:pPr>
-            <w:r>
-              <w:rPr>
-                <w:sz w:val="20"/>
-                <w:szCs w:val="20"/>
-              </w:rPr>
+            <w:tcW w:w="985" w:type="dxa"/>
+          </w:tcPr>
+          <w:p>
+            <w:r>
               <w:lastRenderedPageBreak/>
-              <w:t>Test case ID</w:t>
-            </w:r>
-          </w:p>
-        </w:tc>
-        <w:tc>
-          <w:tcPr>
-            <w:tcW w:w="1843" w:type="dxa"/>
+              <w:t>Case ID</w:t>
+            </w:r>
+          </w:p>
+        </w:tc>
+        <w:tc>
+          <w:tcPr>
+            <w:tcW w:w="1800" w:type="dxa"/>
           </w:tcPr>
           <w:p>
             <w:pPr>
               <w:cnfStyle w:val="100000000000" w:firstRow="1" w:lastRow="0" w:firstColumn="0" w:lastColumn="0" w:oddVBand="0" w:evenVBand="0" w:oddHBand="0" w:evenHBand="0" w:firstRowFirstColumn="0" w:firstRowLastColumn="0" w:lastRowFirstColumn="0" w:lastRowLastColumn="0"/>
-              <w:rPr>
-                <w:sz w:val="20"/>
-                <w:szCs w:val="20"/>
-              </w:rPr>
-            </w:pPr>
-            <w:r>
-              <w:rPr>
-                <w:sz w:val="20"/>
-                <w:szCs w:val="20"/>
-              </w:rPr>
+            </w:pPr>
+            <w:r>
               <w:t xml:space="preserve">Test </w:t>
             </w:r>
             <w:proofErr w:type="spellStart"/>
             <w:r>
-              <w:rPr>
-                <w:sz w:val="20"/>
-                <w:szCs w:val="20"/>
-              </w:rPr>
               <w:t>Objective</w:t>
             </w:r>
             <w:proofErr w:type="spellEnd"/>
@@ -2695,22 +2698,14 @@
         </w:tc>
         <w:tc>
           <w:tcPr>
-            <w:tcW w:w="1358" w:type="dxa"/>
+            <w:tcW w:w="1530" w:type="dxa"/>
           </w:tcPr>
           <w:p>
             <w:pPr>
               <w:cnfStyle w:val="100000000000" w:firstRow="1" w:lastRow="0" w:firstColumn="0" w:lastColumn="0" w:oddVBand="0" w:evenVBand="0" w:oddHBand="0" w:evenHBand="0" w:firstRowFirstColumn="0" w:firstRowLastColumn="0" w:lastRowFirstColumn="0" w:lastRowLastColumn="0"/>
-              <w:rPr>
-                <w:sz w:val="20"/>
-                <w:szCs w:val="20"/>
-              </w:rPr>
             </w:pPr>
             <w:proofErr w:type="spellStart"/>
             <w:r>
-              <w:rPr>
-                <w:sz w:val="20"/>
-                <w:szCs w:val="20"/>
-              </w:rPr>
               <w:t>Precondition</w:t>
             </w:r>
             <w:proofErr w:type="spellEnd"/>
@@ -2718,80 +2713,58 @@
         </w:tc>
         <w:tc>
           <w:tcPr>
-            <w:tcW w:w="1890" w:type="dxa"/>
+            <w:tcW w:w="1980" w:type="dxa"/>
           </w:tcPr>
           <w:p>
             <w:pPr>
               <w:cnfStyle w:val="100000000000" w:firstRow="1" w:lastRow="0" w:firstColumn="0" w:lastColumn="0" w:oddVBand="0" w:evenVBand="0" w:oddHBand="0" w:evenHBand="0" w:firstRowFirstColumn="0" w:firstRowLastColumn="0" w:lastRowFirstColumn="0" w:lastRowLastColumn="0"/>
-              <w:rPr>
-                <w:sz w:val="20"/>
-                <w:szCs w:val="20"/>
-              </w:rPr>
-            </w:pPr>
-            <w:r>
-              <w:rPr>
-                <w:sz w:val="20"/>
-                <w:szCs w:val="20"/>
-              </w:rPr>
+            </w:pPr>
+            <w:r>
               <w:t>Steps</w:t>
             </w:r>
           </w:p>
         </w:tc>
         <w:tc>
           <w:tcPr>
-            <w:tcW w:w="1710" w:type="dxa"/>
+            <w:tcW w:w="2790" w:type="dxa"/>
           </w:tcPr>
           <w:p>
             <w:pPr>
               <w:cnfStyle w:val="100000000000" w:firstRow="1" w:lastRow="0" w:firstColumn="0" w:lastColumn="0" w:oddVBand="0" w:evenVBand="0" w:oddHBand="0" w:evenHBand="0" w:firstRowFirstColumn="0" w:firstRowLastColumn="0" w:lastRowFirstColumn="0" w:lastRowLastColumn="0"/>
-              <w:rPr>
-                <w:sz w:val="20"/>
-                <w:szCs w:val="20"/>
-              </w:rPr>
-            </w:pPr>
-            <w:r>
-              <w:rPr>
-                <w:sz w:val="20"/>
-                <w:szCs w:val="20"/>
-              </w:rPr>
-              <w:t>Test data</w:t>
-            </w:r>
-          </w:p>
-        </w:tc>
-        <w:tc>
-          <w:tcPr>
-            <w:tcW w:w="2610" w:type="dxa"/>
+            </w:pPr>
+            <w:proofErr w:type="spellStart"/>
+            <w:r>
+              <w:t>Expected</w:t>
+            </w:r>
+            <w:proofErr w:type="spellEnd"/>
+            <w:r>
+              <w:t xml:space="preserve"> </w:t>
+            </w:r>
+            <w:proofErr w:type="spellStart"/>
+            <w:r>
+              <w:t>result</w:t>
+            </w:r>
+            <w:proofErr w:type="spellEnd"/>
+          </w:p>
+        </w:tc>
+        <w:tc>
+          <w:tcPr>
+            <w:tcW w:w="1856" w:type="dxa"/>
           </w:tcPr>
           <w:p>
             <w:pPr>
               <w:cnfStyle w:val="100000000000" w:firstRow="1" w:lastRow="0" w:firstColumn="0" w:lastColumn="0" w:oddVBand="0" w:evenVBand="0" w:oddHBand="0" w:evenHBand="0" w:firstRowFirstColumn="0" w:firstRowLastColumn="0" w:lastRowFirstColumn="0" w:lastRowLastColumn="0"/>
-              <w:rPr>
-                <w:sz w:val="20"/>
-                <w:szCs w:val="20"/>
-              </w:rPr>
             </w:pPr>
             <w:proofErr w:type="spellStart"/>
             <w:r>
-              <w:rPr>
-                <w:sz w:val="20"/>
-                <w:szCs w:val="20"/>
-              </w:rPr>
-              <w:t>Expected</w:t>
+              <w:t>Actual</w:t>
             </w:r>
             <w:proofErr w:type="spellEnd"/>
             <w:r>
-              <w:rPr>
-                <w:sz w:val="20"/>
-                <w:szCs w:val="20"/>
-              </w:rPr>
               <w:t xml:space="preserve"> </w:t>
             </w:r>
             <w:proofErr w:type="spellStart"/>
             <w:r>
-              <w:rPr>
-                <w:sz w:val="20"/>
-                <w:szCs w:val="20"/>
-              </w:rPr>
               <w:t>result</w:t>
             </w:r>
             <w:proofErr w:type="spellEnd"/>
@@ -2799,23 +2772,21 @@
         </w:tc>
         <w:tc>
           <w:tcPr>
-            <w:tcW w:w="2036" w:type="dxa"/>
+            <w:tcW w:w="1343" w:type="dxa"/>
           </w:tcPr>
           <w:p>
             <w:pPr>
               <w:cnfStyle w:val="100000000000" w:firstRow="1" w:lastRow="0" w:firstColumn="0" w:lastColumn="0" w:oddVBand="0" w:evenVBand="0" w:oddHBand="0" w:evenHBand="0" w:firstRowFirstColumn="0" w:firstRowLastColumn="0" w:lastRowFirstColumn="0" w:lastRowLastColumn="0"/>
-              <w:rPr>
-                <w:sz w:val="20"/>
-                <w:szCs w:val="20"/>
-              </w:rPr>
-            </w:pPr>
+            </w:pPr>
+            <w:r>
+              <w:t>Pass</w:t>
+            </w:r>
+            <w:r>
+              <w:t>/</w:t>
+            </w:r>
             <w:proofErr w:type="spellStart"/>
             <w:r>
-              <w:rPr>
-                <w:sz w:val="20"/>
-                <w:szCs w:val="20"/>
-              </w:rPr>
-              <w:t>Postcondition</w:t>
+              <w:t>failed</w:t>
             </w:r>
             <w:proofErr w:type="spellEnd"/>
           </w:p>
@@ -2827,36 +2798,10 @@
           <w:p>
             <w:pPr>
               <w:cnfStyle w:val="100000000000" w:firstRow="1" w:lastRow="0" w:firstColumn="0" w:lastColumn="0" w:oddVBand="0" w:evenVBand="0" w:oddHBand="0" w:evenHBand="0" w:firstRowFirstColumn="0" w:firstRowLastColumn="0" w:lastRowFirstColumn="0" w:lastRowLastColumn="0"/>
-              <w:rPr>
-                <w:sz w:val="20"/>
-                <w:szCs w:val="20"/>
-              </w:rPr>
-            </w:pPr>
-            <w:proofErr w:type="spellStart"/>
-            <w:r>
-              <w:rPr>
-                <w:sz w:val="20"/>
-                <w:szCs w:val="20"/>
-              </w:rPr>
-              <w:t>Passed</w:t>
-            </w:r>
-            <w:proofErr w:type="spellEnd"/>
-            <w:r>
-              <w:rPr>
-                <w:sz w:val="20"/>
-                <w:szCs w:val="20"/>
-              </w:rPr>
-              <w:t>/</w:t>
-            </w:r>
-            <w:proofErr w:type="spellStart"/>
-            <w:r>
-              <w:rPr>
-                <w:sz w:val="20"/>
-                <w:szCs w:val="20"/>
-              </w:rPr>
-              <w:t>failed</w:t>
-            </w:r>
-            <w:proofErr w:type="spellEnd"/>
+            </w:pPr>
+            <w:r>
+              <w:t>Test date</w:t>
+            </w:r>
           </w:p>
         </w:tc>
       </w:tr>
@@ -2864,106 +2809,96 @@
         <w:tc>
           <w:tcPr>
             <w:cnfStyle w:val="001000000000" w:firstRow="0" w:lastRow="0" w:firstColumn="1" w:lastColumn="0" w:oddVBand="0" w:evenVBand="0" w:oddHBand="0" w:evenHBand="0" w:firstRowFirstColumn="0" w:firstRowLastColumn="0" w:lastRowFirstColumn="0" w:lastRowLastColumn="0"/>
-            <w:tcW w:w="1204" w:type="dxa"/>
-          </w:tcPr>
-          <w:p>
-            <w:pPr>
-              <w:rPr>
-                <w:sz w:val="20"/>
-                <w:szCs w:val="20"/>
-              </w:rPr>
-            </w:pPr>
-            <w:r>
-              <w:rPr>
-                <w:sz w:val="20"/>
-                <w:szCs w:val="20"/>
-              </w:rPr>
+            <w:tcW w:w="985" w:type="dxa"/>
+          </w:tcPr>
+          <w:p>
+            <w:r>
               <w:t>TC-001</w:t>
             </w:r>
           </w:p>
         </w:tc>
         <w:tc>
           <w:tcPr>
-            <w:tcW w:w="1843" w:type="dxa"/>
+            <w:tcW w:w="1800" w:type="dxa"/>
           </w:tcPr>
           <w:p>
             <w:pPr>
               <w:cnfStyle w:val="000000000000" w:firstRow="0" w:lastRow="0" w:firstColumn="0" w:lastColumn="0" w:oddVBand="0" w:evenVBand="0" w:oddHBand="0" w:evenHBand="0" w:firstRowFirstColumn="0" w:firstRowLastColumn="0" w:lastRowFirstColumn="0" w:lastRowLastColumn="0"/>
-              <w:rPr>
-                <w:sz w:val="20"/>
-                <w:szCs w:val="20"/>
-              </w:rPr>
-            </w:pPr>
-          </w:p>
-        </w:tc>
-        <w:tc>
-          <w:tcPr>
-            <w:tcW w:w="1358" w:type="dxa"/>
+            </w:pPr>
+            <w:r>
+              <w:t>Een werkende verbinding vanaf de app tot de Arduino server.</w:t>
+            </w:r>
+          </w:p>
+        </w:tc>
+        <w:tc>
+          <w:tcPr>
+            <w:tcW w:w="1530" w:type="dxa"/>
           </w:tcPr>
           <w:p>
             <w:pPr>
               <w:cnfStyle w:val="000000000000" w:firstRow="0" w:lastRow="0" w:firstColumn="0" w:lastColumn="0" w:oddVBand="0" w:evenVBand="0" w:oddHBand="0" w:evenHBand="0" w:firstRowFirstColumn="0" w:firstRowLastColumn="0" w:lastRowFirstColumn="0" w:lastRowLastColumn="0"/>
-              <w:rPr>
-                <w:sz w:val="20"/>
-                <w:szCs w:val="20"/>
-              </w:rPr>
-            </w:pPr>
-          </w:p>
-        </w:tc>
-        <w:tc>
-          <w:tcPr>
-            <w:tcW w:w="1890" w:type="dxa"/>
+            </w:pPr>
+            <w:r>
+              <w:t>Arduino server volledig aangesloten.</w:t>
+            </w:r>
+          </w:p>
+        </w:tc>
+        <w:tc>
+          <w:tcPr>
+            <w:tcW w:w="1980" w:type="dxa"/>
           </w:tcPr>
           <w:p>
             <w:pPr>
               <w:cnfStyle w:val="000000000000" w:firstRow="0" w:lastRow="0" w:firstColumn="0" w:lastColumn="0" w:oddVBand="0" w:evenVBand="0" w:oddHBand="0" w:evenHBand="0" w:firstRowFirstColumn="0" w:firstRowLastColumn="0" w:lastRowFirstColumn="0" w:lastRowLastColumn="0"/>
-              <w:rPr>
-                <w:sz w:val="20"/>
-                <w:szCs w:val="20"/>
-              </w:rPr>
-            </w:pPr>
-          </w:p>
-        </w:tc>
-        <w:tc>
-          <w:tcPr>
-            <w:tcW w:w="1710" w:type="dxa"/>
-          </w:tcPr>
+            </w:pPr>
+            <w:r>
+              <w:t>1. Start de app op</w:t>
+            </w:r>
+          </w:p>
           <w:p>
             <w:pPr>
               <w:cnfStyle w:val="000000000000" w:firstRow="0" w:lastRow="0" w:firstColumn="0" w:lastColumn="0" w:oddVBand="0" w:evenVBand="0" w:oddHBand="0" w:evenHBand="0" w:firstRowFirstColumn="0" w:firstRowLastColumn="0" w:lastRowFirstColumn="0" w:lastRowLastColumn="0"/>
-              <w:rPr>
-                <w:sz w:val="20"/>
-                <w:szCs w:val="20"/>
-              </w:rPr>
-            </w:pPr>
-          </w:p>
-        </w:tc>
-        <w:tc>
-          <w:tcPr>
-            <w:tcW w:w="2610" w:type="dxa"/>
+            </w:pPr>
+            <w:r>
+              <w:t>2. Druk op de knop ‘</w:t>
+            </w:r>
+            <w:proofErr w:type="spellStart"/>
+            <w:r>
+              <w:t>activate</w:t>
+            </w:r>
+            <w:proofErr w:type="spellEnd"/>
+            <w:r>
+              <w:t>’</w:t>
+            </w:r>
+          </w:p>
+        </w:tc>
+        <w:tc>
+          <w:tcPr>
+            <w:tcW w:w="2790" w:type="dxa"/>
           </w:tcPr>
           <w:p>
             <w:pPr>
               <w:cnfStyle w:val="000000000000" w:firstRow="0" w:lastRow="0" w:firstColumn="0" w:lastColumn="0" w:oddVBand="0" w:evenVBand="0" w:oddHBand="0" w:evenHBand="0" w:firstRowFirstColumn="0" w:firstRowLastColumn="0" w:lastRowFirstColumn="0" w:lastRowLastColumn="0"/>
-              <w:rPr>
-                <w:sz w:val="20"/>
-                <w:szCs w:val="20"/>
-              </w:rPr>
-            </w:pPr>
-          </w:p>
-        </w:tc>
-        <w:tc>
-          <w:tcPr>
-            <w:tcW w:w="2036" w:type="dxa"/>
+            </w:pPr>
+            <w:r>
+              <w:t>De app maakt verbinding en gaat naar het volgende scherm met daar de mogelijkheden van het systeem.</w:t>
+            </w:r>
+          </w:p>
+        </w:tc>
+        <w:tc>
+          <w:tcPr>
+            <w:tcW w:w="1856" w:type="dxa"/>
           </w:tcPr>
           <w:p>
             <w:pPr>
               <w:cnfStyle w:val="000000000000" w:firstRow="0" w:lastRow="0" w:firstColumn="0" w:lastColumn="0" w:oddVBand="0" w:evenVBand="0" w:oddHBand="0" w:evenHBand="0" w:firstRowFirstColumn="0" w:firstRowLastColumn="0" w:lastRowFirstColumn="0" w:lastRowLastColumn="0"/>
-              <w:rPr>
-                <w:sz w:val="20"/>
-                <w:szCs w:val="20"/>
-              </w:rPr>
-            </w:pPr>
+            </w:pPr>
+            <w:r>
+              <w:t xml:space="preserve">De app verbindt mits de </w:t>
+            </w:r>
+            <w:r>
+              <w:t xml:space="preserve">Arduino helemaal is opgestart. </w:t>
+            </w:r>
           </w:p>
         </w:tc>
         <w:tc>
@@ -2974,11 +2909,21 @@
           <w:p>
             <w:pPr>
               <w:cnfStyle w:val="000000000000" w:firstRow="0" w:lastRow="0" w:firstColumn="0" w:lastColumn="0" w:oddVBand="0" w:evenVBand="0" w:oddHBand="0" w:evenHBand="0" w:firstRowFirstColumn="0" w:firstRowLastColumn="0" w:lastRowFirstColumn="0" w:lastRowLastColumn="0"/>
-              <w:rPr>
-                <w:sz w:val="20"/>
-                <w:szCs w:val="20"/>
-              </w:rPr>
-            </w:pPr>
+            </w:pPr>
+          </w:p>
+        </w:tc>
+        <w:tc>
+          <w:tcPr>
+            <w:tcW w:w="1343" w:type="dxa"/>
+            <w:shd w:val="clear" w:color="auto" w:fill="auto"/>
+          </w:tcPr>
+          <w:p>
+            <w:pPr>
+              <w:cnfStyle w:val="000000000000" w:firstRow="0" w:lastRow="0" w:firstColumn="0" w:lastColumn="0" w:oddVBand="0" w:evenVBand="0" w:oddHBand="0" w:evenHBand="0" w:firstRowFirstColumn="0" w:firstRowLastColumn="0" w:lastRowFirstColumn="0" w:lastRowLastColumn="0"/>
+            </w:pPr>
+            <w:r>
+              <w:t>24-01-2017</w:t>
+            </w:r>
           </w:p>
         </w:tc>
       </w:tr>
@@ -2986,106 +2931,122 @@
         <w:tc>
           <w:tcPr>
             <w:cnfStyle w:val="001000000000" w:firstRow="0" w:lastRow="0" w:firstColumn="1" w:lastColumn="0" w:oddVBand="0" w:evenVBand="0" w:oddHBand="0" w:evenHBand="0" w:firstRowFirstColumn="0" w:firstRowLastColumn="0" w:lastRowFirstColumn="0" w:lastRowLastColumn="0"/>
-            <w:tcW w:w="1204" w:type="dxa"/>
-          </w:tcPr>
-          <w:p>
-            <w:pPr>
-              <w:rPr>
-                <w:sz w:val="20"/>
-                <w:szCs w:val="20"/>
-              </w:rPr>
-            </w:pPr>
-            <w:r>
-              <w:rPr>
-                <w:sz w:val="20"/>
-                <w:szCs w:val="20"/>
-              </w:rPr>
+            <w:tcW w:w="985" w:type="dxa"/>
+          </w:tcPr>
+          <w:p>
+            <w:r>
               <w:t>TC-002</w:t>
             </w:r>
           </w:p>
         </w:tc>
         <w:tc>
           <w:tcPr>
-            <w:tcW w:w="1843" w:type="dxa"/>
+            <w:tcW w:w="1800" w:type="dxa"/>
           </w:tcPr>
           <w:p>
             <w:pPr>
               <w:cnfStyle w:val="000000000000" w:firstRow="0" w:lastRow="0" w:firstColumn="0" w:lastColumn="0" w:oddVBand="0" w:evenVBand="0" w:oddHBand="0" w:evenHBand="0" w:firstRowFirstColumn="0" w:firstRowLastColumn="0" w:lastRowFirstColumn="0" w:lastRowLastColumn="0"/>
-              <w:rPr>
-                <w:sz w:val="20"/>
-                <w:szCs w:val="20"/>
-              </w:rPr>
-            </w:pPr>
-          </w:p>
-        </w:tc>
-        <w:tc>
-          <w:tcPr>
-            <w:tcW w:w="1358" w:type="dxa"/>
+            </w:pPr>
+            <w:r>
+              <w:t xml:space="preserve">De aansturing van het </w:t>
+            </w:r>
+            <w:proofErr w:type="spellStart"/>
+            <w:r>
+              <w:t>kaku</w:t>
+            </w:r>
+            <w:proofErr w:type="spellEnd"/>
+            <w:r>
+              <w:t xml:space="preserve"> systeem doormiddel van RF.</w:t>
+            </w:r>
+          </w:p>
+        </w:tc>
+        <w:tc>
+          <w:tcPr>
+            <w:tcW w:w="1530" w:type="dxa"/>
           </w:tcPr>
           <w:p>
             <w:pPr>
               <w:cnfStyle w:val="000000000000" w:firstRow="0" w:lastRow="0" w:firstColumn="0" w:lastColumn="0" w:oddVBand="0" w:evenVBand="0" w:oddHBand="0" w:evenHBand="0" w:firstRowFirstColumn="0" w:firstRowLastColumn="0" w:lastRowFirstColumn="0" w:lastRowLastColumn="0"/>
-              <w:rPr>
-                <w:sz w:val="20"/>
-                <w:szCs w:val="20"/>
-              </w:rPr>
-            </w:pPr>
-          </w:p>
-        </w:tc>
-        <w:tc>
-          <w:tcPr>
-            <w:tcW w:w="1890" w:type="dxa"/>
+            </w:pPr>
+            <w:r>
+              <w:t>Arduino server aangesloten en app heeft verbinding.</w:t>
+            </w:r>
+          </w:p>
+        </w:tc>
+        <w:tc>
+          <w:tcPr>
+            <w:tcW w:w="1980" w:type="dxa"/>
           </w:tcPr>
           <w:p>
             <w:pPr>
               <w:cnfStyle w:val="000000000000" w:firstRow="0" w:lastRow="0" w:firstColumn="0" w:lastColumn="0" w:oddVBand="0" w:evenVBand="0" w:oddHBand="0" w:evenHBand="0" w:firstRowFirstColumn="0" w:firstRowLastColumn="0" w:lastRowFirstColumn="0" w:lastRowLastColumn="0"/>
-              <w:rPr>
-                <w:sz w:val="20"/>
-                <w:szCs w:val="20"/>
-              </w:rPr>
-            </w:pPr>
-          </w:p>
-        </w:tc>
-        <w:tc>
-          <w:tcPr>
-            <w:tcW w:w="1710" w:type="dxa"/>
+            </w:pPr>
+            <w:r>
+              <w:t xml:space="preserve">1. Vink in het opties de </w:t>
+            </w:r>
+            <w:proofErr w:type="spellStart"/>
+            <w:r>
+              <w:t>checkboxes</w:t>
+            </w:r>
+            <w:proofErr w:type="spellEnd"/>
+            <w:r>
+              <w:t xml:space="preserve"> aan en uit</w:t>
+            </w:r>
+          </w:p>
+        </w:tc>
+        <w:tc>
+          <w:tcPr>
+            <w:tcW w:w="2790" w:type="dxa"/>
           </w:tcPr>
           <w:p>
             <w:pPr>
               <w:cnfStyle w:val="000000000000" w:firstRow="0" w:lastRow="0" w:firstColumn="0" w:lastColumn="0" w:oddVBand="0" w:evenVBand="0" w:oddHBand="0" w:evenHBand="0" w:firstRowFirstColumn="0" w:firstRowLastColumn="0" w:lastRowFirstColumn="0" w:lastRowLastColumn="0"/>
-              <w:rPr>
-                <w:sz w:val="20"/>
-                <w:szCs w:val="20"/>
-              </w:rPr>
-            </w:pPr>
-          </w:p>
-        </w:tc>
-        <w:tc>
-          <w:tcPr>
-            <w:tcW w:w="2610" w:type="dxa"/>
+            </w:pPr>
+            <w:r>
+              <w:t xml:space="preserve">De </w:t>
+            </w:r>
+            <w:proofErr w:type="spellStart"/>
+            <w:r>
+              <w:t>kaku</w:t>
+            </w:r>
+            <w:proofErr w:type="spellEnd"/>
+            <w:r>
+              <w:t xml:space="preserve"> stopcontacten gaan aan en uit met de gevolgen van dien.</w:t>
+            </w:r>
+            <w:bookmarkStart w:id="0" w:name="_GoBack"/>
+            <w:bookmarkEnd w:id="0"/>
+          </w:p>
+        </w:tc>
+        <w:tc>
+          <w:tcPr>
+            <w:tcW w:w="1856" w:type="dxa"/>
           </w:tcPr>
           <w:p>
             <w:pPr>
               <w:cnfStyle w:val="000000000000" w:firstRow="0" w:lastRow="0" w:firstColumn="0" w:lastColumn="0" w:oddVBand="0" w:evenVBand="0" w:oddHBand="0" w:evenHBand="0" w:firstRowFirstColumn="0" w:firstRowLastColumn="0" w:lastRowFirstColumn="0" w:lastRowLastColumn="0"/>
-              <w:rPr>
-                <w:sz w:val="20"/>
-                <w:szCs w:val="20"/>
-              </w:rPr>
-            </w:pPr>
-          </w:p>
-        </w:tc>
-        <w:tc>
-          <w:tcPr>
-            <w:tcW w:w="2036" w:type="dxa"/>
-          </w:tcPr>
-          <w:p>
-            <w:pPr>
-              <w:cnfStyle w:val="000000000000" w:firstRow="0" w:lastRow="0" w:firstColumn="0" w:lastColumn="0" w:oddVBand="0" w:evenVBand="0" w:oddHBand="0" w:evenHBand="0" w:firstRowFirstColumn="0" w:firstRowLastColumn="0" w:lastRowFirstColumn="0" w:lastRowLastColumn="0"/>
-              <w:rPr>
-                <w:sz w:val="20"/>
-                <w:szCs w:val="20"/>
-              </w:rPr>
-            </w:pPr>
+            </w:pPr>
+            <w:r>
+              <w:t xml:space="preserve">Het </w:t>
+            </w:r>
+            <w:proofErr w:type="spellStart"/>
+            <w:r>
+              <w:t>kaku</w:t>
+            </w:r>
+            <w:proofErr w:type="spellEnd"/>
+            <w:r>
+              <w:t xml:space="preserve"> systeem gaat aan en uit</w:t>
+            </w:r>
+            <w:r>
+              <w:t xml:space="preserve"> doormiddel van de ingedrukt </w:t>
+            </w:r>
+            <w:proofErr w:type="spellStart"/>
+            <w:r>
+              <w:t>checkboxes</w:t>
+            </w:r>
+            <w:proofErr w:type="spellEnd"/>
+            <w:r>
+              <w:t xml:space="preserve"> in de app</w:t>
+            </w:r>
           </w:p>
         </w:tc>
         <w:tc>
@@ -3096,11 +3057,21 @@
           <w:p>
             <w:pPr>
               <w:cnfStyle w:val="000000000000" w:firstRow="0" w:lastRow="0" w:firstColumn="0" w:lastColumn="0" w:oddVBand="0" w:evenVBand="0" w:oddHBand="0" w:evenHBand="0" w:firstRowFirstColumn="0" w:firstRowLastColumn="0" w:lastRowFirstColumn="0" w:lastRowLastColumn="0"/>
-              <w:rPr>
-                <w:sz w:val="20"/>
-                <w:szCs w:val="20"/>
-              </w:rPr>
-            </w:pPr>
+            </w:pPr>
+          </w:p>
+        </w:tc>
+        <w:tc>
+          <w:tcPr>
+            <w:tcW w:w="1343" w:type="dxa"/>
+            <w:shd w:val="clear" w:color="auto" w:fill="auto"/>
+          </w:tcPr>
+          <w:p>
+            <w:pPr>
+              <w:cnfStyle w:val="000000000000" w:firstRow="0" w:lastRow="0" w:firstColumn="0" w:lastColumn="0" w:oddVBand="0" w:evenVBand="0" w:oddHBand="0" w:evenHBand="0" w:firstRowFirstColumn="0" w:firstRowLastColumn="0" w:lastRowFirstColumn="0" w:lastRowLastColumn="0"/>
+            </w:pPr>
+            <w:r>
+              <w:t>24-01-2017</w:t>
+            </w:r>
           </w:p>
         </w:tc>
       </w:tr>
@@ -3108,106 +3079,101 @@
         <w:tc>
           <w:tcPr>
             <w:cnfStyle w:val="001000000000" w:firstRow="0" w:lastRow="0" w:firstColumn="1" w:lastColumn="0" w:oddVBand="0" w:evenVBand="0" w:oddHBand="0" w:evenHBand="0" w:firstRowFirstColumn="0" w:firstRowLastColumn="0" w:lastRowFirstColumn="0" w:lastRowLastColumn="0"/>
-            <w:tcW w:w="1204" w:type="dxa"/>
-          </w:tcPr>
-          <w:p>
-            <w:pPr>
-              <w:rPr>
-                <w:sz w:val="20"/>
-                <w:szCs w:val="20"/>
-              </w:rPr>
-            </w:pPr>
-            <w:r>
-              <w:rPr>
-                <w:sz w:val="20"/>
-                <w:szCs w:val="20"/>
-              </w:rPr>
+            <w:tcW w:w="985" w:type="dxa"/>
+          </w:tcPr>
+          <w:p>
+            <w:r>
               <w:t>TC-003</w:t>
             </w:r>
           </w:p>
         </w:tc>
         <w:tc>
           <w:tcPr>
-            <w:tcW w:w="1843" w:type="dxa"/>
+            <w:tcW w:w="1800" w:type="dxa"/>
           </w:tcPr>
           <w:p>
             <w:pPr>
               <w:cnfStyle w:val="000000000000" w:firstRow="0" w:lastRow="0" w:firstColumn="0" w:lastColumn="0" w:oddVBand="0" w:evenVBand="0" w:oddHBand="0" w:evenHBand="0" w:firstRowFirstColumn="0" w:firstRowLastColumn="0" w:lastRowFirstColumn="0" w:lastRowLastColumn="0"/>
-              <w:rPr>
-                <w:sz w:val="20"/>
-                <w:szCs w:val="20"/>
-              </w:rPr>
-            </w:pPr>
-          </w:p>
-        </w:tc>
-        <w:tc>
-          <w:tcPr>
-            <w:tcW w:w="1358" w:type="dxa"/>
+            </w:pPr>
+            <w:r>
+              <w:t>Waardes van sensors aflezen in de app.</w:t>
+            </w:r>
+          </w:p>
+        </w:tc>
+        <w:tc>
+          <w:tcPr>
+            <w:tcW w:w="1530" w:type="dxa"/>
           </w:tcPr>
           <w:p>
             <w:pPr>
               <w:cnfStyle w:val="000000000000" w:firstRow="0" w:lastRow="0" w:firstColumn="0" w:lastColumn="0" w:oddVBand="0" w:evenVBand="0" w:oddHBand="0" w:evenHBand="0" w:firstRowFirstColumn="0" w:firstRowLastColumn="0" w:lastRowFirstColumn="0" w:lastRowLastColumn="0"/>
-              <w:rPr>
-                <w:sz w:val="20"/>
-                <w:szCs w:val="20"/>
-              </w:rPr>
-            </w:pPr>
-          </w:p>
-        </w:tc>
-        <w:tc>
-          <w:tcPr>
-            <w:tcW w:w="1890" w:type="dxa"/>
+            </w:pPr>
+            <w:r>
+              <w:t>Aangesloten server en app met verbinding</w:t>
+            </w:r>
+          </w:p>
+        </w:tc>
+        <w:tc>
+          <w:tcPr>
+            <w:tcW w:w="1980" w:type="dxa"/>
           </w:tcPr>
           <w:p>
             <w:pPr>
               <w:cnfStyle w:val="000000000000" w:firstRow="0" w:lastRow="0" w:firstColumn="0" w:lastColumn="0" w:oddVBand="0" w:evenVBand="0" w:oddHBand="0" w:evenHBand="0" w:firstRowFirstColumn="0" w:firstRowLastColumn="0" w:lastRowFirstColumn="0" w:lastRowLastColumn="0"/>
-              <w:rPr>
-                <w:sz w:val="20"/>
-                <w:szCs w:val="20"/>
-              </w:rPr>
-            </w:pPr>
-          </w:p>
-        </w:tc>
-        <w:tc>
-          <w:tcPr>
-            <w:tcW w:w="1710" w:type="dxa"/>
-          </w:tcPr>
+            </w:pPr>
+            <w:r>
+              <w:t>1. Kijk of de app de juiste temperatuur waarde aangeeft.</w:t>
+            </w:r>
+          </w:p>
           <w:p>
             <w:pPr>
               <w:cnfStyle w:val="000000000000" w:firstRow="0" w:lastRow="0" w:firstColumn="0" w:lastColumn="0" w:oddVBand="0" w:evenVBand="0" w:oddHBand="0" w:evenHBand="0" w:firstRowFirstColumn="0" w:firstRowLastColumn="0" w:lastRowFirstColumn="0" w:lastRowLastColumn="0"/>
-              <w:rPr>
-                <w:sz w:val="20"/>
-                <w:szCs w:val="20"/>
-              </w:rPr>
-            </w:pPr>
-          </w:p>
-        </w:tc>
-        <w:tc>
-          <w:tcPr>
-            <w:tcW w:w="2610" w:type="dxa"/>
+            </w:pPr>
+            <w:r>
+              <w:t xml:space="preserve">2. Kijk of de app de juiste </w:t>
+            </w:r>
+            <w:proofErr w:type="spellStart"/>
+            <w:r>
+              <w:t>photoresistor</w:t>
+            </w:r>
+            <w:proofErr w:type="spellEnd"/>
+            <w:r>
+              <w:t xml:space="preserve"> waarde aangeeft.</w:t>
+            </w:r>
+          </w:p>
+        </w:tc>
+        <w:tc>
+          <w:tcPr>
+            <w:tcW w:w="2790" w:type="dxa"/>
           </w:tcPr>
           <w:p>
             <w:pPr>
               <w:cnfStyle w:val="000000000000" w:firstRow="0" w:lastRow="0" w:firstColumn="0" w:lastColumn="0" w:oddVBand="0" w:evenVBand="0" w:oddHBand="0" w:evenHBand="0" w:firstRowFirstColumn="0" w:firstRowLastColumn="0" w:lastRowFirstColumn="0" w:lastRowLastColumn="0"/>
-              <w:rPr>
-                <w:sz w:val="20"/>
-                <w:szCs w:val="20"/>
-              </w:rPr>
-            </w:pPr>
-          </w:p>
-        </w:tc>
-        <w:tc>
-          <w:tcPr>
-            <w:tcW w:w="2036" w:type="dxa"/>
+            </w:pPr>
+            <w:r>
+              <w:t>De app geeft de juiste waarden aan (temperatuur van de ruimte etc.)</w:t>
+            </w:r>
+          </w:p>
+        </w:tc>
+        <w:tc>
+          <w:tcPr>
+            <w:tcW w:w="1856" w:type="dxa"/>
           </w:tcPr>
           <w:p>
             <w:pPr>
               <w:cnfStyle w:val="000000000000" w:firstRow="0" w:lastRow="0" w:firstColumn="0" w:lastColumn="0" w:oddVBand="0" w:evenVBand="0" w:oddHBand="0" w:evenHBand="0" w:firstRowFirstColumn="0" w:firstRowLastColumn="0" w:lastRowFirstColumn="0" w:lastRowLastColumn="0"/>
-              <w:rPr>
-                <w:sz w:val="20"/>
-                <w:szCs w:val="20"/>
-              </w:rPr>
-            </w:pPr>
+            </w:pPr>
+            <w:r>
+              <w:t xml:space="preserve">De opgestart app geeft de juiste temperatuur en </w:t>
+            </w:r>
+            <w:proofErr w:type="spellStart"/>
+            <w:r>
+              <w:t>photoresitor</w:t>
+            </w:r>
+            <w:proofErr w:type="spellEnd"/>
+            <w:r>
+              <w:t xml:space="preserve"> waarden aan</w:t>
+            </w:r>
           </w:p>
         </w:tc>
         <w:tc>
@@ -3218,11 +3184,21 @@
           <w:p>
             <w:pPr>
               <w:cnfStyle w:val="000000000000" w:firstRow="0" w:lastRow="0" w:firstColumn="0" w:lastColumn="0" w:oddVBand="0" w:evenVBand="0" w:oddHBand="0" w:evenHBand="0" w:firstRowFirstColumn="0" w:firstRowLastColumn="0" w:lastRowFirstColumn="0" w:lastRowLastColumn="0"/>
-              <w:rPr>
-                <w:sz w:val="20"/>
-                <w:szCs w:val="20"/>
-              </w:rPr>
-            </w:pPr>
+            </w:pPr>
+          </w:p>
+        </w:tc>
+        <w:tc>
+          <w:tcPr>
+            <w:tcW w:w="1343" w:type="dxa"/>
+            <w:shd w:val="clear" w:color="auto" w:fill="auto"/>
+          </w:tcPr>
+          <w:p>
+            <w:pPr>
+              <w:cnfStyle w:val="000000000000" w:firstRow="0" w:lastRow="0" w:firstColumn="0" w:lastColumn="0" w:oddVBand="0" w:evenVBand="0" w:oddHBand="0" w:evenHBand="0" w:firstRowFirstColumn="0" w:firstRowLastColumn="0" w:lastRowFirstColumn="0" w:lastRowLastColumn="0"/>
+            </w:pPr>
+            <w:r>
+              <w:t>24-01-2017</w:t>
+            </w:r>
           </w:p>
         </w:tc>
       </w:tr>
@@ -3230,106 +3206,94 @@
         <w:tc>
           <w:tcPr>
             <w:cnfStyle w:val="001000000000" w:firstRow="0" w:lastRow="0" w:firstColumn="1" w:lastColumn="0" w:oddVBand="0" w:evenVBand="0" w:oddHBand="0" w:evenHBand="0" w:firstRowFirstColumn="0" w:firstRowLastColumn="0" w:lastRowFirstColumn="0" w:lastRowLastColumn="0"/>
-            <w:tcW w:w="1204" w:type="dxa"/>
-          </w:tcPr>
-          <w:p>
-            <w:pPr>
-              <w:rPr>
-                <w:sz w:val="20"/>
-                <w:szCs w:val="20"/>
-              </w:rPr>
-            </w:pPr>
-            <w:r>
-              <w:rPr>
-                <w:sz w:val="20"/>
-                <w:szCs w:val="20"/>
-              </w:rPr>
+            <w:tcW w:w="985" w:type="dxa"/>
+          </w:tcPr>
+          <w:p>
+            <w:r>
               <w:t>TC-004</w:t>
             </w:r>
           </w:p>
         </w:tc>
         <w:tc>
           <w:tcPr>
-            <w:tcW w:w="1843" w:type="dxa"/>
+            <w:tcW w:w="1800" w:type="dxa"/>
           </w:tcPr>
           <w:p>
             <w:pPr>
               <w:cnfStyle w:val="000000000000" w:firstRow="0" w:lastRow="0" w:firstColumn="0" w:lastColumn="0" w:oddVBand="0" w:evenVBand="0" w:oddHBand="0" w:evenHBand="0" w:firstRowFirstColumn="0" w:firstRowLastColumn="0" w:lastRowFirstColumn="0" w:lastRowLastColumn="0"/>
-              <w:rPr>
-                <w:sz w:val="20"/>
-                <w:szCs w:val="20"/>
-              </w:rPr>
-            </w:pPr>
-          </w:p>
-        </w:tc>
-        <w:tc>
-          <w:tcPr>
-            <w:tcW w:w="1358" w:type="dxa"/>
+            </w:pPr>
+            <w:r>
+              <w:t>EDS-alarm doormiddel van afstandss</w:t>
+            </w:r>
+            <w:r>
+              <w:t>ensor.</w:t>
+            </w:r>
+          </w:p>
+        </w:tc>
+        <w:tc>
+          <w:tcPr>
+            <w:tcW w:w="1530" w:type="dxa"/>
           </w:tcPr>
           <w:p>
             <w:pPr>
               <w:cnfStyle w:val="000000000000" w:firstRow="0" w:lastRow="0" w:firstColumn="0" w:lastColumn="0" w:oddVBand="0" w:evenVBand="0" w:oddHBand="0" w:evenHBand="0" w:firstRowFirstColumn="0" w:firstRowLastColumn="0" w:lastRowFirstColumn="0" w:lastRowLastColumn="0"/>
-              <w:rPr>
-                <w:sz w:val="20"/>
-                <w:szCs w:val="20"/>
-              </w:rPr>
-            </w:pPr>
-          </w:p>
-        </w:tc>
-        <w:tc>
-          <w:tcPr>
-            <w:tcW w:w="1890" w:type="dxa"/>
+            </w:pPr>
+            <w:r>
+              <w:t>Arduino server volledig aangesloten.</w:t>
+            </w:r>
+          </w:p>
+        </w:tc>
+        <w:tc>
+          <w:tcPr>
+            <w:tcW w:w="1980" w:type="dxa"/>
           </w:tcPr>
           <w:p>
             <w:pPr>
               <w:cnfStyle w:val="000000000000" w:firstRow="0" w:lastRow="0" w:firstColumn="0" w:lastColumn="0" w:oddVBand="0" w:evenVBand="0" w:oddHBand="0" w:evenHBand="0" w:firstRowFirstColumn="0" w:firstRowLastColumn="0" w:lastRowFirstColumn="0" w:lastRowLastColumn="0"/>
-              <w:rPr>
-                <w:sz w:val="20"/>
-                <w:szCs w:val="20"/>
-              </w:rPr>
-            </w:pPr>
-          </w:p>
-        </w:tc>
-        <w:tc>
-          <w:tcPr>
-            <w:tcW w:w="1710" w:type="dxa"/>
+            </w:pPr>
+            <w:r>
+              <w:t>1. Loop langs de Arduino met de aangesloten afstandssensor (EDS).</w:t>
+            </w:r>
+          </w:p>
+        </w:tc>
+        <w:tc>
+          <w:tcPr>
+            <w:tcW w:w="2790" w:type="dxa"/>
           </w:tcPr>
           <w:p>
             <w:pPr>
               <w:cnfStyle w:val="000000000000" w:firstRow="0" w:lastRow="0" w:firstColumn="0" w:lastColumn="0" w:oddVBand="0" w:evenVBand="0" w:oddHBand="0" w:evenHBand="0" w:firstRowFirstColumn="0" w:firstRowLastColumn="0" w:lastRowFirstColumn="0" w:lastRowLastColumn="0"/>
-              <w:rPr>
-                <w:sz w:val="20"/>
-                <w:szCs w:val="20"/>
-              </w:rPr>
-            </w:pPr>
-          </w:p>
-        </w:tc>
-        <w:tc>
-          <w:tcPr>
-            <w:tcW w:w="2610" w:type="dxa"/>
+            </w:pPr>
+            <w:r>
+              <w:t>Het (</w:t>
+            </w:r>
+            <w:proofErr w:type="spellStart"/>
+            <w:r>
+              <w:t>buzz</w:t>
+            </w:r>
+            <w:proofErr w:type="spellEnd"/>
+            <w:r>
+              <w:t>)alarm bij de ‘hoofd’ Arduino gaat af</w:t>
+            </w:r>
+            <w:r>
+              <w:t xml:space="preserve"> met een bepaalde toon</w:t>
+            </w:r>
+            <w:r>
+              <w:t xml:space="preserve">. </w:t>
+            </w:r>
+          </w:p>
+        </w:tc>
+        <w:tc>
+          <w:tcPr>
+            <w:tcW w:w="1856" w:type="dxa"/>
           </w:tcPr>
           <w:p>
             <w:pPr>
               <w:cnfStyle w:val="000000000000" w:firstRow="0" w:lastRow="0" w:firstColumn="0" w:lastColumn="0" w:oddVBand="0" w:evenVBand="0" w:oddHBand="0" w:evenHBand="0" w:firstRowFirstColumn="0" w:firstRowLastColumn="0" w:lastRowFirstColumn="0" w:lastRowLastColumn="0"/>
-              <w:rPr>
-                <w:sz w:val="20"/>
-                <w:szCs w:val="20"/>
-              </w:rPr>
-            </w:pPr>
-          </w:p>
-        </w:tc>
-        <w:tc>
-          <w:tcPr>
-            <w:tcW w:w="2036" w:type="dxa"/>
-          </w:tcPr>
-          <w:p>
-            <w:pPr>
-              <w:cnfStyle w:val="000000000000" w:firstRow="0" w:lastRow="0" w:firstColumn="0" w:lastColumn="0" w:oddVBand="0" w:evenVBand="0" w:oddHBand="0" w:evenHBand="0" w:firstRowFirstColumn="0" w:firstRowLastColumn="0" w:lastRowFirstColumn="0" w:lastRowLastColumn="0"/>
-              <w:rPr>
-                <w:sz w:val="20"/>
-                <w:szCs w:val="20"/>
-              </w:rPr>
-            </w:pPr>
+            </w:pPr>
+            <w:r>
+              <w:t>De buzzer bij de Arduino gaat af en de gebruiker weet dat er iemand naar boven komt.</w:t>
+            </w:r>
           </w:p>
         </w:tc>
         <w:tc>
@@ -3340,25 +3304,162 @@
           <w:p>
             <w:pPr>
               <w:cnfStyle w:val="000000000000" w:firstRow="0" w:lastRow="0" w:firstColumn="0" w:lastColumn="0" w:oddVBand="0" w:evenVBand="0" w:oddHBand="0" w:evenHBand="0" w:firstRowFirstColumn="0" w:firstRowLastColumn="0" w:lastRowFirstColumn="0" w:lastRowLastColumn="0"/>
-              <w:rPr>
-                <w:sz w:val="20"/>
-                <w:szCs w:val="20"/>
-              </w:rPr>
-            </w:pPr>
+            </w:pPr>
+          </w:p>
+        </w:tc>
+        <w:tc>
+          <w:tcPr>
+            <w:tcW w:w="1343" w:type="dxa"/>
+            <w:shd w:val="clear" w:color="auto" w:fill="auto"/>
+          </w:tcPr>
+          <w:p>
+            <w:pPr>
+              <w:cnfStyle w:val="000000000000" w:firstRow="0" w:lastRow="0" w:firstColumn="0" w:lastColumn="0" w:oddVBand="0" w:evenVBand="0" w:oddHBand="0" w:evenHBand="0" w:firstRowFirstColumn="0" w:firstRowLastColumn="0" w:lastRowFirstColumn="0" w:lastRowLastColumn="0"/>
+            </w:pPr>
+            <w:r>
+              <w:t>24-01-2017</w:t>
+            </w:r>
+          </w:p>
+        </w:tc>
+      </w:tr>
+      <w:tr>
+        <w:tc>
+          <w:tcPr>
+            <w:cnfStyle w:val="001000000000" w:firstRow="0" w:lastRow="0" w:firstColumn="1" w:lastColumn="0" w:oddVBand="0" w:evenVBand="0" w:oddHBand="0" w:evenHBand="0" w:firstRowFirstColumn="0" w:firstRowLastColumn="0" w:lastRowFirstColumn="0" w:lastRowLastColumn="0"/>
+            <w:tcW w:w="985" w:type="dxa"/>
+          </w:tcPr>
+          <w:p>
+            <w:r>
+              <w:t>TC-005</w:t>
+            </w:r>
+          </w:p>
+        </w:tc>
+        <w:tc>
+          <w:tcPr>
+            <w:tcW w:w="1800" w:type="dxa"/>
+          </w:tcPr>
+          <w:p>
+            <w:pPr>
+              <w:cnfStyle w:val="000000000000" w:firstRow="0" w:lastRow="0" w:firstColumn="0" w:lastColumn="0" w:oddVBand="0" w:evenVBand="0" w:oddHBand="0" w:evenHBand="0" w:firstRowFirstColumn="0" w:firstRowLastColumn="0" w:lastRowFirstColumn="0" w:lastRowLastColumn="0"/>
+            </w:pPr>
+            <w:r>
+              <w:t>Alarm van de kooksensor (</w:t>
+            </w:r>
+            <w:proofErr w:type="spellStart"/>
+            <w:r>
+              <w:t>cooking</w:t>
+            </w:r>
+            <w:proofErr w:type="spellEnd"/>
+            <w:r>
+              <w:t xml:space="preserve"> </w:t>
+            </w:r>
+            <w:proofErr w:type="spellStart"/>
+            <w:r>
+              <w:t>detection</w:t>
+            </w:r>
+            <w:proofErr w:type="spellEnd"/>
+            <w:r>
+              <w:t xml:space="preserve">), door gebruik van flamesensor. </w:t>
+            </w:r>
+          </w:p>
+        </w:tc>
+        <w:tc>
+          <w:tcPr>
+            <w:tcW w:w="1530" w:type="dxa"/>
+          </w:tcPr>
+          <w:p>
+            <w:pPr>
+              <w:cnfStyle w:val="000000000000" w:firstRow="0" w:lastRow="0" w:firstColumn="0" w:lastColumn="0" w:oddVBand="0" w:evenVBand="0" w:oddHBand="0" w:evenHBand="0" w:firstRowFirstColumn="0" w:firstRowLastColumn="0" w:lastRowFirstColumn="0" w:lastRowLastColumn="0"/>
+            </w:pPr>
+            <w:r>
+              <w:t>Arduino server volledig aangesloten.</w:t>
+            </w:r>
+            <w:r>
+              <w:t xml:space="preserve"> De flamesensor geplaatst bij het fornuis</w:t>
+            </w:r>
+          </w:p>
+        </w:tc>
+        <w:tc>
+          <w:tcPr>
+            <w:tcW w:w="1980" w:type="dxa"/>
+          </w:tcPr>
+          <w:p>
+            <w:pPr>
+              <w:cnfStyle w:val="000000000000" w:firstRow="0" w:lastRow="0" w:firstColumn="0" w:lastColumn="0" w:oddVBand="0" w:evenVBand="0" w:oddHBand="0" w:evenHBand="0" w:firstRowFirstColumn="0" w:firstRowLastColumn="0" w:lastRowFirstColumn="0" w:lastRowLastColumn="0"/>
+            </w:pPr>
+            <w:r>
+              <w:t>1. Zet het fornuis aan</w:t>
+            </w:r>
+          </w:p>
+        </w:tc>
+        <w:tc>
+          <w:tcPr>
+            <w:tcW w:w="2790" w:type="dxa"/>
+          </w:tcPr>
+          <w:p>
+            <w:pPr>
+              <w:cnfStyle w:val="000000000000" w:firstRow="0" w:lastRow="0" w:firstColumn="0" w:lastColumn="0" w:oddVBand="0" w:evenVBand="0" w:oddHBand="0" w:evenHBand="0" w:firstRowFirstColumn="0" w:firstRowLastColumn="0" w:lastRowFirstColumn="0" w:lastRowLastColumn="0"/>
+            </w:pPr>
+            <w:r>
+              <w:t>Het (</w:t>
+            </w:r>
+            <w:proofErr w:type="spellStart"/>
+            <w:r>
+              <w:t>buzz</w:t>
+            </w:r>
+            <w:proofErr w:type="spellEnd"/>
+            <w:r>
+              <w:t xml:space="preserve">)alarm bij de ‘hoofd’ Arduino gaat af met een bepaalde toon. </w:t>
+            </w:r>
+          </w:p>
+        </w:tc>
+        <w:tc>
+          <w:tcPr>
+            <w:tcW w:w="1856" w:type="dxa"/>
+          </w:tcPr>
+          <w:p>
+            <w:pPr>
+              <w:cnfStyle w:val="000000000000" w:firstRow="0" w:lastRow="0" w:firstColumn="0" w:lastColumn="0" w:oddVBand="0" w:evenVBand="0" w:oddHBand="0" w:evenHBand="0" w:firstRowFirstColumn="0" w:firstRowLastColumn="0" w:lastRowFirstColumn="0" w:lastRowLastColumn="0"/>
+            </w:pPr>
+            <w:r>
+              <w:t xml:space="preserve">De buzzer bij de Arduino gaat af en de gebruiker weet dat de moeder is begonnen met koken. </w:t>
+            </w:r>
+          </w:p>
+        </w:tc>
+        <w:tc>
+          <w:tcPr>
+            <w:tcW w:w="1343" w:type="dxa"/>
+            <w:shd w:val="clear" w:color="auto" w:fill="92D050"/>
+          </w:tcPr>
+          <w:p>
+            <w:pPr>
+              <w:cnfStyle w:val="000000000000" w:firstRow="0" w:lastRow="0" w:firstColumn="0" w:lastColumn="0" w:oddVBand="0" w:evenVBand="0" w:oddHBand="0" w:evenHBand="0" w:firstRowFirstColumn="0" w:firstRowLastColumn="0" w:lastRowFirstColumn="0" w:lastRowLastColumn="0"/>
+            </w:pPr>
+          </w:p>
+        </w:tc>
+        <w:tc>
+          <w:tcPr>
+            <w:tcW w:w="1343" w:type="dxa"/>
+            <w:shd w:val="clear" w:color="auto" w:fill="auto"/>
+          </w:tcPr>
+          <w:p>
+            <w:pPr>
+              <w:cnfStyle w:val="000000000000" w:firstRow="0" w:lastRow="0" w:firstColumn="0" w:lastColumn="0" w:oddVBand="0" w:evenVBand="0" w:oddHBand="0" w:evenHBand="0" w:firstRowFirstColumn="0" w:firstRowLastColumn="0" w:lastRowFirstColumn="0" w:lastRowLastColumn="0"/>
+            </w:pPr>
+            <w:r>
+              <w:t>24-01-2017</w:t>
+            </w:r>
           </w:p>
         </w:tc>
       </w:tr>
     </w:tbl>
     <w:p>
       <w:pPr>
-        <w:rPr>
-          <w:b/>
-          <w:sz w:val="28"/>
-          <w:szCs w:val="28"/>
-        </w:rPr>
-      </w:pPr>
-      <w:bookmarkStart w:id="0" w:name="_GoBack"/>
-      <w:bookmarkEnd w:id="0"/>
+        <w:pStyle w:val="Heading1"/>
+      </w:pPr>
+      <w:r>
+        <w:t>Test rapport</w:t>
+      </w:r>
     </w:p>
     <w:sectPr>
       <w:pgSz w:w="16838" w:h="11906" w:orient="landscape"/>
@@ -3393,7 +3494,7 @@
         <v:path o:extrusionok="f" gradientshapeok="t" o:connecttype="rect"/>
         <o:lock v:ext="edit" aspectratio="t"/>
       </v:shapetype>
-      <v:shape id="_x0000_i1055" type="#_x0000_t75" style="width:22.5pt;height:17.25pt;visibility:visible;mso-wrap-style:square" o:bullet="t">
+      <v:shape id="_x0000_i1050" type="#_x0000_t75" style="width:22.5pt;height:17.25pt;visibility:visible;mso-wrap-style:square" o:bullet="t">
         <v:imagedata r:id="rId1" o:title=""/>
       </v:shape>
     </w:pict>
@@ -8657,7 +8758,7 @@
 </file>
 
 <file path=customXml/itemProps1.xml><?xml version="1.0" encoding="utf-8"?>
-<ds:datastoreItem xmlns:ds="http://schemas.openxmlformats.org/officeDocument/2006/customXml" ds:itemID="{303D2B52-B69F-4C4D-B38A-941EF43ECB09}">
+<ds:datastoreItem xmlns:ds="http://schemas.openxmlformats.org/officeDocument/2006/customXml" ds:itemID="{B0F1D415-182E-46D8-85AD-02B43AD2588D}">
   <ds:schemaRefs>
     <ds:schemaRef ds:uri="http://schemas.openxmlformats.org/officeDocument/2006/bibliography"/>
   </ds:schemaRefs>

</xml_diff>